<commit_message>
Image video processing work
</commit_message>
<xml_diff>
--- a/Image and Video Processing Coursework.docx
+++ b/Image and Video Processing Coursework.docx
@@ -417,14 +417,36 @@
       <w:r>
         <w:t xml:space="preserve">Figure </w:t>
       </w:r>
-      <w:fldSimple w:instr=" SEQ Figure \* ARABIC ">
-        <w:r>
-          <w:rPr>
-            <w:noProof/>
-          </w:rPr>
-          <w:t>1</w:t>
-        </w:r>
-      </w:fldSimple>
+      <w:r>
+        <w:rPr>
+          <w:noProof/>
+        </w:rPr>
+        <w:fldChar w:fldCharType="begin"/>
+      </w:r>
+      <w:r>
+        <w:rPr>
+          <w:noProof/>
+        </w:rPr>
+        <w:instrText xml:space="preserve"> SEQ Figure \* ARABIC </w:instrText>
+      </w:r>
+      <w:r>
+        <w:rPr>
+          <w:noProof/>
+        </w:rPr>
+        <w:fldChar w:fldCharType="separate"/>
+      </w:r>
+      <w:r>
+        <w:rPr>
+          <w:noProof/>
+        </w:rPr>
+        <w:t>1</w:t>
+      </w:r>
+      <w:r>
+        <w:rPr>
+          <w:noProof/>
+        </w:rPr>
+        <w:fldChar w:fldCharType="end"/>
+      </w:r>
     </w:p>
     <w:p>
       <w:pPr>
@@ -952,6 +974,22 @@
           <w:lang w:val="en-US"/>
         </w:rPr>
         <w:t>.</w:t>
+      </w:r>
+    </w:p>
+    <w:p>
+      <w:pPr>
+        <w:tabs>
+          <w:tab w:val="left" w:pos="1960"/>
+        </w:tabs>
+        <w:rPr>
+          <w:lang w:val="en-US"/>
+        </w:rPr>
+      </w:pPr>
+      <w:r>
+        <w:rPr>
+          <w:lang w:val="en-US"/>
+        </w:rPr>
+        <w:t>Penis</w:t>
       </w:r>
       <w:bookmarkStart w:id="0" w:name="_GoBack"/>
       <w:bookmarkEnd w:id="0"/>
@@ -2334,7 +2372,7 @@
 </file>
 
 <file path=customXml/itemProps1.xml><?xml version="1.0" encoding="utf-8"?>
-<ds:datastoreItem xmlns:ds="http://schemas.openxmlformats.org/officeDocument/2006/customXml" ds:itemID="{93AABDFC-344D-47AE-99C2-6872E790261C}">
+<ds:datastoreItem xmlns:ds="http://schemas.openxmlformats.org/officeDocument/2006/customXml" ds:itemID="{CFFDB00C-2976-47BB-ABC2-2AE13778767D}">
   <ds:schemaRefs>
     <ds:schemaRef ds:uri="http://schemas.openxmlformats.org/officeDocument/2006/bibliography"/>
   </ds:schemaRefs>

</xml_diff>

<commit_message>
Coursework 30/11/2018 : 16:15
</commit_message>
<xml_diff>
--- a/Image and Video Processing Coursework.docx
+++ b/Image and Video Processing Coursework.docx
@@ -334,7 +334,19 @@
         <w:t xml:space="preserve"> would be </w:t>
       </w:r>
       <w:r>
-        <w:t>where the image is affected by various variables that make the document hard to read as displayed in figure 1 below</w:t>
+        <w:t xml:space="preserve">where the image is affected by various variables that make the document hard to read as displayed in </w:t>
+      </w:r>
+      <w:r>
+        <w:t>(</w:t>
+      </w:r>
+      <w:r>
+        <w:t>figure 1</w:t>
+      </w:r>
+      <w:r>
+        <w:t>)</w:t>
+      </w:r>
+      <w:r>
+        <w:t xml:space="preserve"> below</w:t>
       </w:r>
       <w:r>
         <w:t xml:space="preserve"> [2]</w:t>
@@ -531,7 +543,13 @@
       </w:r>
       <w:r>
         <w:lastRenderedPageBreak/>
-        <w:t xml:space="preserve">the outcome we’ve generated </w:t>
+        <w:t xml:space="preserve">the </w:t>
+      </w:r>
+      <w:r>
+        <w:t>output we have</w:t>
+      </w:r>
+      <w:r>
+        <w:t xml:space="preserve"> generated </w:t>
       </w:r>
       <w:r>
         <w:t>from the mid-level process, d</w:t>
@@ -577,28 +595,17 @@
           <w:tab w:val="left" w:pos="1960"/>
         </w:tabs>
         <w:rPr>
-          <w:color w:val="FF0000"/>
-        </w:rPr>
-      </w:pPr>
-      <w:r>
-        <w:rPr>
-          <w:color w:val="FF0000"/>
-        </w:rPr>
-        <w:t xml:space="preserve">// In this case it is helpful because we </w:t>
-      </w:r>
-      <w:proofErr w:type="gramStart"/>
-      <w:r>
-        <w:rPr>
-          <w:color w:val="FF0000"/>
-        </w:rPr>
-        <w:t>are able to</w:t>
-      </w:r>
-      <w:proofErr w:type="gramEnd"/>
-      <w:r>
-        <w:rPr>
-          <w:color w:val="FF0000"/>
-        </w:rPr>
-        <w:t xml:space="preserve"> take the grayscale image of a text document and be able to retrieve the information, we need to binarize it in such a way that makes it able to read. Meaning that we can apply any high-level technique we wish to the outcome we’ve generated so depending on our goal the flexibility of what we can do is quite varied.</w:t>
+          <w:sz w:val="28"/>
+          <w:szCs w:val="28"/>
+          <w:u w:val="single"/>
+          <w:lang w:val="en-US"/>
+        </w:rPr>
+      </w:pPr>
+      <w:r>
+        <w:sym w:font="Symbol" w:char="F0B7"/>
+      </w:r>
+      <w:r>
+        <w:t xml:space="preserve"> What are the existing approaches to document image binarization? Briefly outline THREE different algorithms for document binarization found through your research and discuss the way in which the aims and performances of these algorithms differ in academic literature.</w:t>
       </w:r>
     </w:p>
     <w:p>
@@ -607,17 +614,16 @@
           <w:tab w:val="left" w:pos="1960"/>
         </w:tabs>
         <w:rPr>
-          <w:sz w:val="28"/>
-          <w:szCs w:val="28"/>
           <w:u w:val="single"/>
           <w:lang w:val="en-US"/>
         </w:rPr>
       </w:pPr>
       <w:r>
-        <w:sym w:font="Symbol" w:char="F0B7"/>
-      </w:r>
-      <w:r>
-        <w:t xml:space="preserve"> What are the existing approaches to document image binarization? Briefly outline THREE different algorithms for document binarization found through your research and discuss the way in which the aims and performances of these algorithms differ in academic literature.</w:t>
+        <w:rPr>
+          <w:u w:val="single"/>
+          <w:lang w:val="en-US"/>
+        </w:rPr>
+        <w:t>Existing approaches to document image binarization</w:t>
       </w:r>
     </w:p>
     <w:p>
@@ -626,16 +632,26 @@
           <w:tab w:val="left" w:pos="1960"/>
         </w:tabs>
         <w:rPr>
-          <w:u w:val="single"/>
-          <w:lang w:val="en-US"/>
-        </w:rPr>
-      </w:pPr>
-      <w:r>
-        <w:rPr>
-          <w:u w:val="single"/>
-          <w:lang w:val="en-US"/>
-        </w:rPr>
-        <w:t>Existing approaches to document image binarization</w:t>
+          <w:lang w:val="en-US"/>
+        </w:rPr>
+      </w:pPr>
+      <w:r>
+        <w:rPr>
+          <w:lang w:val="en-US"/>
+        </w:rPr>
+        <w:t>(Note they differ because the approaches are only good depending on context, context mean that they are being applied to different images and thus different goals it</w:t>
+      </w:r>
+      <w:r>
+        <w:rPr>
+          <w:lang w:val="en-US"/>
+        </w:rPr>
+        <w:t xml:space="preserve"> i</w:t>
+      </w:r>
+      <w:r>
+        <w:rPr>
+          <w:lang w:val="en-US"/>
+        </w:rPr>
+        <w:t>s unfair to say that one algorithm is better than the other at something because they have different aims)</w:t>
       </w:r>
     </w:p>
     <w:p>
@@ -651,19 +667,43 @@
         <w:rPr>
           <w:lang w:val="en-US"/>
         </w:rPr>
-        <w:t>(Note they differ because the approaches are only good depending on context, context mean that they are being applied to different images and thus different goals it</w:t>
-      </w:r>
-      <w:r>
-        <w:rPr>
-          <w:lang w:val="en-US"/>
-        </w:rPr>
-        <w:t xml:space="preserve"> i</w:t>
-      </w:r>
-      <w:r>
-        <w:rPr>
-          <w:lang w:val="en-US"/>
-        </w:rPr>
-        <w:t>s unfair to say that one algorithm is better than the other at something because they have different aims)</w:t>
+        <w:t xml:space="preserve">There are many approaches but the three I have researched and found are </w:t>
+      </w:r>
+      <w:r>
+        <w:rPr>
+          <w:lang w:val="en-US"/>
+        </w:rPr>
+        <w:t>Parker</w:t>
+      </w:r>
+      <w:r>
+        <w:rPr>
+          <w:lang w:val="en-US"/>
+        </w:rPr>
+        <w:t xml:space="preserve">, </w:t>
+      </w:r>
+      <w:r>
+        <w:rPr>
+          <w:lang w:val="en-US"/>
+        </w:rPr>
+        <w:t xml:space="preserve">Eikvil </w:t>
+      </w:r>
+      <w:r>
+        <w:rPr>
+          <w:lang w:val="en-US"/>
+        </w:rPr>
+        <w:t xml:space="preserve">and </w:t>
+      </w:r>
+      <w:r>
+        <w:rPr>
+          <w:lang w:val="en-US"/>
+        </w:rPr>
+        <w:t>Sauvola</w:t>
+      </w:r>
+      <w:r>
+        <w:rPr>
+          <w:lang w:val="en-US"/>
+        </w:rPr>
+        <w:t>.</w:t>
       </w:r>
     </w:p>
     <w:p>
@@ -679,31 +719,135 @@
         <w:rPr>
           <w:lang w:val="en-US"/>
         </w:rPr>
-        <w:t xml:space="preserve">There are many approaches but the three I have researched and found are </w:t>
-      </w:r>
-      <w:r>
-        <w:rPr>
-          <w:lang w:val="en-US"/>
-        </w:rPr>
-        <w:t>Edge Level Thresholding</w:t>
-      </w:r>
-      <w:r>
-        <w:rPr>
-          <w:lang w:val="en-US"/>
-        </w:rPr>
-        <w:t xml:space="preserve">, </w:t>
-      </w:r>
-      <w:r>
-        <w:rPr>
-          <w:lang w:val="en-US"/>
-        </w:rPr>
-        <w:t>Local Adaptive Binarization</w:t>
-      </w:r>
-      <w:r>
-        <w:rPr>
-          <w:lang w:val="en-US"/>
-        </w:rPr>
-        <w:t xml:space="preserve"> and Sauvola.</w:t>
+        <w:t xml:space="preserve">Parker </w:t>
+      </w:r>
+      <w:proofErr w:type="gramStart"/>
+      <w:r>
+        <w:rPr>
+          <w:lang w:val="en-US"/>
+        </w:rPr>
+        <w:t>The</w:t>
+      </w:r>
+      <w:proofErr w:type="gramEnd"/>
+      <w:r>
+        <w:rPr>
+          <w:lang w:val="en-US"/>
+        </w:rPr>
+        <w:t xml:space="preserve"> </w:t>
+      </w:r>
+      <w:r>
+        <w:rPr>
+          <w:lang w:val="en-US"/>
+        </w:rPr>
+        <w:t>Edge Level Thresholding (ELT)</w:t>
+      </w:r>
+      <w:r>
+        <w:rPr>
+          <w:lang w:val="en-US"/>
+        </w:rPr>
+        <w:t xml:space="preserve"> algorithm</w:t>
+      </w:r>
+      <w:r>
+        <w:rPr>
+          <w:lang w:val="en-US"/>
+        </w:rPr>
+        <w:t xml:space="preserve"> is based off the </w:t>
+      </w:r>
+      <w:r>
+        <w:rPr>
+          <w:lang w:val="en-US"/>
+        </w:rPr>
+        <w:t>idea that it impossible to choose one single threshold value that can efficiently binarize</w:t>
+      </w:r>
+      <w:r>
+        <w:rPr>
+          <w:lang w:val="en-US"/>
+        </w:rPr>
+        <w:t xml:space="preserve"> the whole image</w:t>
+      </w:r>
+      <w:r>
+        <w:rPr>
+          <w:lang w:val="en-US"/>
+        </w:rPr>
+        <w:t xml:space="preserve"> [4]</w:t>
+      </w:r>
+      <w:r>
+        <w:rPr>
+          <w:lang w:val="en-US"/>
+        </w:rPr>
+        <w:t>.</w:t>
+      </w:r>
+      <w:r>
+        <w:rPr>
+          <w:lang w:val="en-US"/>
+        </w:rPr>
+        <w:t xml:space="preserve"> </w:t>
+      </w:r>
+      <w:r>
+        <w:rPr>
+          <w:lang w:val="en-US"/>
+        </w:rPr>
+        <w:t>Instead, i</w:t>
+      </w:r>
+      <w:r>
+        <w:rPr>
+          <w:lang w:val="en-US"/>
+        </w:rPr>
+        <w:t xml:space="preserve">t uses multiple threshold values </w:t>
+      </w:r>
+      <w:r>
+        <w:rPr>
+          <w:lang w:val="en-US"/>
+        </w:rPr>
+        <w:t xml:space="preserve">which are derived from each </w:t>
+      </w:r>
+      <w:r>
+        <w:rPr>
+          <w:lang w:val="en-US"/>
+        </w:rPr>
+        <w:t>pixel and</w:t>
+      </w:r>
+      <w:r>
+        <w:rPr>
+          <w:lang w:val="en-US"/>
+        </w:rPr>
+        <w:t xml:space="preserve"> applied to</w:t>
+      </w:r>
+      <w:r>
+        <w:rPr>
+          <w:lang w:val="en-US"/>
+        </w:rPr>
+        <w:t xml:space="preserve"> various sub-regions to solve the problem of thresholding an image which is affected by illumination [4]. </w:t>
+      </w:r>
+      <w:r>
+        <w:rPr>
+          <w:lang w:val="en-US"/>
+        </w:rPr>
+        <w:t xml:space="preserve">Results show when compared to other binarizing techniques that it performs better given the image has poor </w:t>
+      </w:r>
+      <w:r>
+        <w:rPr>
+          <w:lang w:val="en-US"/>
+        </w:rPr>
+        <w:t xml:space="preserve">or close to none </w:t>
+      </w:r>
+      <w:r>
+        <w:rPr>
+          <w:lang w:val="en-US"/>
+        </w:rPr>
+        <w:t>illumination</w:t>
+      </w:r>
+      <w:r>
+        <w:rPr>
+          <w:lang w:val="en-US"/>
+        </w:rPr>
+        <w:t xml:space="preserve"> [4]</w:t>
+      </w:r>
+      <w:r>
+        <w:rPr>
+          <w:lang w:val="en-US"/>
+        </w:rPr>
+        <w:t xml:space="preserve">. </w:t>
       </w:r>
     </w:p>
     <w:p>
@@ -719,31 +863,242 @@
         <w:rPr>
           <w:lang w:val="en-US"/>
         </w:rPr>
-        <w:t xml:space="preserve">The </w:t>
-      </w:r>
-      <w:r>
-        <w:rPr>
-          <w:lang w:val="en-US"/>
-        </w:rPr>
-        <w:t>Edge Level Thresholding (ELT)</w:t>
-      </w:r>
-      <w:r>
-        <w:rPr>
-          <w:lang w:val="en-US"/>
-        </w:rPr>
-        <w:t xml:space="preserve"> algorithm</w:t>
-      </w:r>
-      <w:r>
-        <w:rPr>
-          <w:lang w:val="en-US"/>
-        </w:rPr>
-        <w:t xml:space="preserve"> is based off the idea when you binarize and image with a threshold value it is impossible to find a single value that can do it efficiently for the whole image</w:t>
-      </w:r>
-      <w:r>
-        <w:rPr>
-          <w:lang w:val="en-US"/>
-        </w:rPr>
-        <w:t xml:space="preserve"> [4]</w:t>
+        <w:t xml:space="preserve">Eikvil </w:t>
+      </w:r>
+      <w:r>
+        <w:rPr>
+          <w:lang w:val="en-US"/>
+        </w:rPr>
+        <w:t>Fast</w:t>
+      </w:r>
+      <w:r>
+        <w:rPr>
+          <w:lang w:val="en-US"/>
+        </w:rPr>
+        <w:t xml:space="preserve"> </w:t>
+      </w:r>
+      <w:r>
+        <w:rPr>
+          <w:lang w:val="en-US"/>
+        </w:rPr>
+        <w:t>Adaptive Binarization (</w:t>
+      </w:r>
+      <w:r>
+        <w:rPr>
+          <w:lang w:val="en-US"/>
+        </w:rPr>
+        <w:t>F</w:t>
+      </w:r>
+      <w:r>
+        <w:rPr>
+          <w:lang w:val="en-US"/>
+        </w:rPr>
+        <w:t>AB) works with the concept of creating sub-images of the image to binarize</w:t>
+      </w:r>
+      <w:r>
+        <w:rPr>
+          <w:lang w:val="en-US"/>
+        </w:rPr>
+        <w:t xml:space="preserve"> and then identifying and classifying pixels </w:t>
+      </w:r>
+      <w:r>
+        <w:rPr>
+          <w:lang w:val="en-US"/>
+        </w:rPr>
+        <w:t>to</w:t>
+      </w:r>
+      <w:r>
+        <w:rPr>
+          <w:lang w:val="en-US"/>
+        </w:rPr>
+        <w:t xml:space="preserve"> separate the image text from background</w:t>
+      </w:r>
+      <w:r>
+        <w:rPr>
+          <w:lang w:val="en-US"/>
+        </w:rPr>
+        <w:t xml:space="preserve"> [5]</w:t>
+      </w:r>
+      <w:r>
+        <w:rPr>
+          <w:lang w:val="en-US"/>
+        </w:rPr>
+        <w:t xml:space="preserve">. </w:t>
+      </w:r>
+      <w:r>
+        <w:rPr>
+          <w:lang w:val="en-US"/>
+        </w:rPr>
+        <w:t xml:space="preserve">Specifically, optimal for grayscale images where there </w:t>
+      </w:r>
+      <w:r>
+        <w:rPr>
+          <w:lang w:val="en-US"/>
+        </w:rPr>
+        <w:t>are</w:t>
+      </w:r>
+      <w:r>
+        <w:rPr>
+          <w:lang w:val="en-US"/>
+        </w:rPr>
+        <w:t xml:space="preserve"> large discrepancies in </w:t>
+      </w:r>
+      <w:r>
+        <w:rPr>
+          <w:lang w:val="en-US"/>
+        </w:rPr>
+        <w:t>the grey levels of the image (foreground and b</w:t>
+      </w:r>
+      <w:r>
+        <w:rPr>
+          <w:lang w:val="en-US"/>
+        </w:rPr>
+        <w:t xml:space="preserve">ackground) as well as where intensities of </w:t>
+      </w:r>
+      <w:r>
+        <w:rPr>
+          <w:lang w:val="en-US"/>
+        </w:rPr>
+        <w:t>pixels within the locality of an area differs [5]</w:t>
+      </w:r>
+      <w:r>
+        <w:rPr>
+          <w:lang w:val="en-US"/>
+        </w:rPr>
+        <w:t xml:space="preserve">.  </w:t>
+      </w:r>
+      <w:r>
+        <w:rPr>
+          <w:lang w:val="en-US"/>
+        </w:rPr>
+        <w:t>Results in the literature indicate that it performs well in comparison to simple binarization techniques and is efficient in terms of computation time [5].</w:t>
+      </w:r>
+    </w:p>
+    <w:p>
+      <w:pPr>
+        <w:rPr>
+          <w:lang w:val="en-US"/>
+        </w:rPr>
+      </w:pPr>
+      <w:r>
+        <w:rPr>
+          <w:lang w:val="en-US"/>
+        </w:rPr>
+        <w:t xml:space="preserve"> </w:t>
+      </w:r>
+      <w:r>
+        <w:rPr>
+          <w:lang w:val="en-US"/>
+        </w:rPr>
+        <w:t>(Sauvola)</w:t>
+      </w:r>
+      <w:r>
+        <w:rPr>
+          <w:lang w:val="en-US"/>
+        </w:rPr>
+        <w:t>Adaptive Document Image Binarization (ADIB) is designed with the intended goal of binarizing</w:t>
+      </w:r>
+      <w:r>
+        <w:rPr>
+          <w:lang w:val="en-US"/>
+        </w:rPr>
+        <w:t xml:space="preserve"> a more general range of</w:t>
+      </w:r>
+      <w:r>
+        <w:rPr>
+          <w:lang w:val="en-US"/>
+        </w:rPr>
+        <w:t xml:space="preserve"> text document images</w:t>
+      </w:r>
+      <w:r>
+        <w:rPr>
+          <w:lang w:val="en-US"/>
+        </w:rPr>
+        <w:t xml:space="preserve"> that are affected by different types of image defects [6</w:t>
+      </w:r>
+      <w:r>
+        <w:rPr>
+          <w:lang w:val="en-US"/>
+        </w:rPr>
+        <w:t xml:space="preserve">] </w:t>
+      </w:r>
+      <w:r>
+        <w:rPr>
+          <w:lang w:val="en-US"/>
+        </w:rPr>
+        <w:t xml:space="preserve">, with the </w:t>
+      </w:r>
+      <w:r>
+        <w:rPr>
+          <w:lang w:val="en-US"/>
+        </w:rPr>
+        <w:t>underlying concept that each part of the picture</w:t>
+      </w:r>
+      <w:r>
+        <w:rPr>
+          <w:lang w:val="en-US"/>
+        </w:rPr>
+        <w:t xml:space="preserve"> (text, background and picture) </w:t>
+      </w:r>
+      <w:r>
+        <w:rPr>
+          <w:lang w:val="en-US"/>
+        </w:rPr>
+        <w:t xml:space="preserve">are intrinsic to the whole image </w:t>
+      </w:r>
+      <w:r>
+        <w:rPr>
+          <w:lang w:val="en-US"/>
+        </w:rPr>
+        <w:t xml:space="preserve"> and solves issues that </w:t>
+      </w:r>
+      <w:r>
+        <w:rPr>
+          <w:lang w:val="en-US"/>
+        </w:rPr>
+        <w:t>m</w:t>
+      </w:r>
+      <w:r>
+        <w:rPr>
+          <w:lang w:val="en-US"/>
+        </w:rPr>
+        <w:t>any document image bina</w:t>
+      </w:r>
+      <w:r>
+        <w:rPr>
+          <w:lang w:val="en-US"/>
+        </w:rPr>
+        <w:t>rization algorithms face such as,</w:t>
+      </w:r>
+      <w:r>
+        <w:rPr>
+          <w:lang w:val="en-US"/>
+        </w:rPr>
+        <w:t xml:space="preserve"> noise and illumination</w:t>
+      </w:r>
+      <w:r>
+        <w:rPr>
+          <w:lang w:val="en-US"/>
+        </w:rPr>
+        <w:t xml:space="preserve"> </w:t>
+      </w:r>
+      <w:r>
+        <w:rPr>
+          <w:lang w:val="en-US"/>
+        </w:rPr>
+        <w:t>by splitting up the image into equal size neighborhoods and deriving a threshold value for each</w:t>
+      </w:r>
+      <w:r>
+        <w:rPr>
+          <w:lang w:val="en-US"/>
+        </w:rPr>
+        <w:t xml:space="preserve"> region </w:t>
+      </w:r>
+      <w:r>
+        <w:rPr>
+          <w:lang w:val="en-US"/>
+        </w:rPr>
+        <w:t>[6]</w:t>
       </w:r>
       <w:r>
         <w:rPr>
@@ -761,38 +1116,2616 @@
         <w:rPr>
           <w:lang w:val="en-US"/>
         </w:rPr>
-        <w:t>Instead, i</w:t>
-      </w:r>
-      <w:r>
-        <w:rPr>
-          <w:lang w:val="en-US"/>
-        </w:rPr>
-        <w:t xml:space="preserve">t uses multiple threshold values </w:t>
-      </w:r>
-      <w:r>
-        <w:rPr>
-          <w:lang w:val="en-US"/>
-        </w:rPr>
-        <w:t xml:space="preserve">which are derived from each </w:t>
-      </w:r>
-      <w:r>
-        <w:rPr>
-          <w:lang w:val="en-US"/>
-        </w:rPr>
-        <w:t>pixel and</w:t>
-      </w:r>
-      <w:r>
-        <w:rPr>
-          <w:lang w:val="en-US"/>
-        </w:rPr>
-        <w:t xml:space="preserve"> applied to</w:t>
-      </w:r>
-      <w:r>
-        <w:rPr>
-          <w:lang w:val="en-US"/>
-        </w:rPr>
-        <w:t xml:space="preserve"> various sub-regions to solve the problem of thresholding an image which is affected by illumination [4]. </w:t>
-      </w:r>
+        <w:t xml:space="preserve">Sauvola performs well and operates to a similar </w:t>
+      </w:r>
+      <w:r>
+        <w:rPr>
+          <w:lang w:val="en-US"/>
+        </w:rPr>
+        <w:t xml:space="preserve">level </w:t>
+      </w:r>
+      <w:r>
+        <w:rPr>
+          <w:lang w:val="en-US"/>
+        </w:rPr>
+        <w:t xml:space="preserve">when compared to </w:t>
+      </w:r>
+      <w:proofErr w:type="spellStart"/>
+      <w:r>
+        <w:rPr>
+          <w:lang w:val="en-US"/>
+        </w:rPr>
+        <w:t>Niblack’s</w:t>
+      </w:r>
+      <w:proofErr w:type="spellEnd"/>
+      <w:r>
+        <w:rPr>
+          <w:lang w:val="en-US"/>
+        </w:rPr>
+        <w:t xml:space="preserve"> and </w:t>
+      </w:r>
+      <w:proofErr w:type="spellStart"/>
+      <w:r>
+        <w:rPr>
+          <w:lang w:val="en-US"/>
+        </w:rPr>
+        <w:t>Eikvil’s</w:t>
+      </w:r>
+      <w:proofErr w:type="spellEnd"/>
+      <w:r>
+        <w:rPr>
+          <w:lang w:val="en-US"/>
+        </w:rPr>
+        <w:t>. Contrasting</w:t>
+      </w:r>
+      <w:r>
+        <w:rPr>
+          <w:lang w:val="en-US"/>
+        </w:rPr>
+        <w:t xml:space="preserve"> with </w:t>
+      </w:r>
+      <w:r>
+        <w:rPr>
+          <w:lang w:val="en-US"/>
+        </w:rPr>
+        <w:t>Parker’s,</w:t>
+      </w:r>
+      <w:r>
+        <w:rPr>
+          <w:lang w:val="en-US"/>
+        </w:rPr>
+        <w:t xml:space="preserve"> which did poorly showing the algorithm suffers where illumination varies seen in figure 2</w:t>
+      </w:r>
+      <w:r>
+        <w:rPr>
+          <w:lang w:val="en-US"/>
+        </w:rPr>
+        <w:t xml:space="preserve"> [6]</w:t>
+      </w:r>
+      <w:r>
+        <w:rPr>
+          <w:lang w:val="en-US"/>
+        </w:rPr>
+        <w:t>.</w:t>
+      </w:r>
+    </w:p>
+    <w:p>
+      <w:pPr>
+        <w:keepNext/>
+      </w:pPr>
+      <w:r>
+        <w:rPr>
+          <w:noProof/>
+        </w:rPr>
+        <w:lastRenderedPageBreak/>
+        <w:drawing>
+          <wp:inline distT="0" distB="0" distL="0" distR="0" wp14:anchorId="3B9DB60D" wp14:editId="3AA7FA7A">
+            <wp:extent cx="5731510" cy="2376170"/>
+            <wp:effectExtent l="0" t="0" r="2540" b="5080"/>
+            <wp:docPr id="3" name="Picture 3"/>
+            <wp:cNvGraphicFramePr>
+              <a:graphicFrameLocks xmlns:a="http://schemas.openxmlformats.org/drawingml/2006/main" noChangeAspect="1"/>
+            </wp:cNvGraphicFramePr>
+            <a:graphic xmlns:a="http://schemas.openxmlformats.org/drawingml/2006/main">
+              <a:graphicData uri="http://schemas.openxmlformats.org/drawingml/2006/picture">
+                <pic:pic xmlns:pic="http://schemas.openxmlformats.org/drawingml/2006/picture">
+                  <pic:nvPicPr>
+                    <pic:cNvPr id="1" name=""/>
+                    <pic:cNvPicPr/>
+                  </pic:nvPicPr>
+                  <pic:blipFill>
+                    <a:blip r:embed="rId10"/>
+                    <a:stretch>
+                      <a:fillRect/>
+                    </a:stretch>
+                  </pic:blipFill>
+                  <pic:spPr>
+                    <a:xfrm>
+                      <a:off x="0" y="0"/>
+                      <a:ext cx="5731510" cy="2376170"/>
+                    </a:xfrm>
+                    <a:prstGeom prst="rect">
+                      <a:avLst/>
+                    </a:prstGeom>
+                  </pic:spPr>
+                </pic:pic>
+              </a:graphicData>
+            </a:graphic>
+          </wp:inline>
+        </w:drawing>
+      </w:r>
+    </w:p>
+    <w:p>
+      <w:pPr>
+        <w:pStyle w:val="Caption"/>
+      </w:pPr>
+      <w:r>
+        <w:t xml:space="preserve">Figure </w:t>
+      </w:r>
+      <w:r>
+        <w:fldChar w:fldCharType="begin"/>
+      </w:r>
+      <w:r>
+        <w:instrText xml:space="preserve"> SEQ Figure \* ARABIC </w:instrText>
+      </w:r>
+      <w:r>
+        <w:fldChar w:fldCharType="separate"/>
+      </w:r>
+      <w:r>
+        <w:rPr>
+          <w:noProof/>
+        </w:rPr>
+        <w:t>2</w:t>
+      </w:r>
+      <w:r>
+        <w:fldChar w:fldCharType="end"/>
+      </w:r>
+      <w:r>
+        <w:t xml:space="preserve"> - Visual and numeric results on the comparison algorithms applied to illuminated, textual images.</w:t>
+      </w:r>
+      <w:r>
+        <w:rPr>
+          <w:noProof/>
+        </w:rPr>
+        <w:t xml:space="preserve">  [6]</w:t>
+      </w:r>
+    </w:p>
+    <w:p>
+      <w:pPr>
+        <w:rPr>
+          <w:lang w:val="en-US"/>
+        </w:rPr>
+      </w:pPr>
+      <w:r>
+        <w:rPr>
+          <w:lang w:val="en-US"/>
+        </w:rPr>
+        <w:t>The performance of these algorithms differs in respect to their aims as they try to binarize text document images with a problem in mind</w:t>
+      </w:r>
+      <w:r>
+        <w:rPr>
+          <w:lang w:val="en-US"/>
+        </w:rPr>
+        <w:t>,</w:t>
+      </w:r>
+      <w:r>
+        <w:rPr>
+          <w:lang w:val="en-US"/>
+        </w:rPr>
+        <w:t xml:space="preserve"> </w:t>
+      </w:r>
+      <w:r>
+        <w:rPr>
+          <w:lang w:val="en-US"/>
+        </w:rPr>
+        <w:t>thus</w:t>
+      </w:r>
+      <w:r>
+        <w:rPr>
+          <w:lang w:val="en-US"/>
+        </w:rPr>
+        <w:t xml:space="preserve"> have been designed to cater to that </w:t>
+      </w:r>
+      <w:r>
+        <w:rPr>
+          <w:lang w:val="en-US"/>
+        </w:rPr>
+        <w:t>problem. Each</w:t>
+      </w:r>
+      <w:r>
+        <w:rPr>
+          <w:lang w:val="en-US"/>
+        </w:rPr>
+        <w:t xml:space="preserve"> approach uses the same logic of thresholding but their methods of creating the thresholds vary</w:t>
+      </w:r>
+      <w:r>
+        <w:rPr>
+          <w:lang w:val="en-US"/>
+        </w:rPr>
+        <w:t xml:space="preserve"> which in turn will produce varying results as seen in the </w:t>
+      </w:r>
+      <w:proofErr w:type="gramStart"/>
+      <w:r>
+        <w:rPr>
+          <w:lang w:val="en-US"/>
+        </w:rPr>
+        <w:t>aforementioned figure</w:t>
+      </w:r>
+      <w:proofErr w:type="gramEnd"/>
+      <w:r>
+        <w:rPr>
+          <w:lang w:val="en-US"/>
+        </w:rPr>
+        <w:t xml:space="preserve"> 2 [6</w:t>
+      </w:r>
+      <w:r>
+        <w:rPr>
+          <w:lang w:val="en-US"/>
+        </w:rPr>
+        <w:t>].</w:t>
+      </w:r>
+      <w:r>
+        <w:rPr>
+          <w:lang w:val="en-US"/>
+        </w:rPr>
+        <w:t xml:space="preserve"> D</w:t>
+      </w:r>
+      <w:r>
+        <w:rPr>
+          <w:lang w:val="en-US"/>
+        </w:rPr>
+        <w:t>epending on degradation type or condition of the document image, each algorithm can perform better</w:t>
+      </w:r>
+      <w:r>
+        <w:rPr>
+          <w:lang w:val="en-US"/>
+        </w:rPr>
+        <w:t xml:space="preserve"> or worse</w:t>
+      </w:r>
+      <w:r>
+        <w:rPr>
+          <w:lang w:val="en-US"/>
+        </w:rPr>
+        <w:t xml:space="preserve"> than the others</w:t>
+      </w:r>
+      <w:r>
+        <w:rPr>
+          <w:lang w:val="en-US"/>
+        </w:rPr>
+        <w:t>.</w:t>
+      </w:r>
+    </w:p>
+    <w:p>
+      <w:pPr>
+        <w:rPr>
+          <w:lang w:val="en-US"/>
+        </w:rPr>
+      </w:pPr>
+    </w:p>
+    <w:p>
+      <w:pPr>
+        <w:rPr>
+          <w:lang w:val="en-US"/>
+        </w:rPr>
+      </w:pPr>
+      <w:r>
+        <w:rPr>
+          <w:lang w:val="en-US"/>
+        </w:rPr>
+        <w:t xml:space="preserve">Section2: </w:t>
+      </w:r>
+      <w:proofErr w:type="spellStart"/>
+      <w:r>
+        <w:rPr>
+          <w:lang w:val="en-US"/>
+        </w:rPr>
+        <w:t>Alrgorithm</w:t>
+      </w:r>
+      <w:proofErr w:type="spellEnd"/>
+      <w:r>
+        <w:rPr>
+          <w:lang w:val="en-US"/>
+        </w:rPr>
+        <w:t xml:space="preserve"> (20%)</w:t>
+      </w:r>
+    </w:p>
+    <w:p>
+      <w:pPr>
+        <w:rPr>
+          <w:u w:val="single"/>
+          <w:lang w:val="en-US"/>
+        </w:rPr>
+      </w:pPr>
+      <w:r>
+        <w:rPr>
+          <w:u w:val="single"/>
+          <w:lang w:val="en-US"/>
+        </w:rPr>
+        <w:t>Motivation</w:t>
+      </w:r>
+    </w:p>
+    <w:p>
+      <w:pPr>
+        <w:rPr>
+          <w:b/>
+          <w:u w:val="single"/>
+          <w:lang w:val="en-US"/>
+        </w:rPr>
+      </w:pPr>
+      <w:r>
+        <w:t xml:space="preserve">o Motivate why it would be suitable for document image binarization, </w:t>
+      </w:r>
+      <w:proofErr w:type="gramStart"/>
+      <w:r>
+        <w:t>making reference</w:t>
+      </w:r>
+      <w:proofErr w:type="gramEnd"/>
+      <w:r>
+        <w:t xml:space="preserve"> to the literature.</w:t>
+      </w:r>
+    </w:p>
+    <w:p>
+      <w:pPr>
+        <w:rPr>
+          <w:lang w:val="en-US"/>
+        </w:rPr>
+      </w:pPr>
+      <w:r>
+        <w:rPr>
+          <w:lang w:val="en-US"/>
+        </w:rPr>
+        <w:t xml:space="preserve">Sauvola is suitable for document image binarization because it can binarize </w:t>
+      </w:r>
+      <w:r>
+        <w:rPr>
+          <w:lang w:val="en-US"/>
+        </w:rPr>
+        <w:t>images</w:t>
+      </w:r>
+      <w:r>
+        <w:rPr>
+          <w:lang w:val="en-US"/>
+        </w:rPr>
+        <w:t xml:space="preserve">, </w:t>
+      </w:r>
+      <w:r>
+        <w:rPr>
+          <w:lang w:val="en-US"/>
+        </w:rPr>
+        <w:t xml:space="preserve">reduce noise and illumination producing consistently good results [6]. Including the </w:t>
+      </w:r>
+      <w:r>
+        <w:rPr>
+          <w:lang w:val="en-US"/>
+        </w:rPr>
+        <w:t>fact,</w:t>
+      </w:r>
+      <w:r>
+        <w:rPr>
+          <w:lang w:val="en-US"/>
+        </w:rPr>
+        <w:t xml:space="preserve"> it has been compared to </w:t>
+      </w:r>
+      <w:r>
+        <w:rPr>
+          <w:lang w:val="en-US"/>
+        </w:rPr>
+        <w:t xml:space="preserve">algorithms </w:t>
+      </w:r>
+      <w:r>
+        <w:rPr>
+          <w:lang w:val="en-US"/>
+        </w:rPr>
+        <w:t xml:space="preserve">well known </w:t>
+      </w:r>
+      <w:r>
+        <w:rPr>
+          <w:lang w:val="en-US"/>
+        </w:rPr>
+        <w:t>for performance</w:t>
+      </w:r>
+      <w:r>
+        <w:rPr>
+          <w:lang w:val="en-US"/>
+        </w:rPr>
+        <w:t xml:space="preserve"> and even</w:t>
+      </w:r>
+      <w:r>
+        <w:rPr>
+          <w:lang w:val="en-US"/>
+        </w:rPr>
+        <w:t xml:space="preserve"> outperforming them [6]. Because of the algorithms adaptive nature, it can perform well across a variation of document types with different degradations proving it to be quite robust [6].</w:t>
+      </w:r>
+      <w:r>
+        <w:rPr>
+          <w:lang w:val="en-US"/>
+        </w:rPr>
+        <w:t xml:space="preserve"> </w:t>
+      </w:r>
+    </w:p>
+    <w:p>
+      <w:pPr>
+        <w:rPr>
+          <w:lang w:val="en-US"/>
+        </w:rPr>
+      </w:pPr>
+    </w:p>
+    <w:p>
+      <w:pPr>
+        <w:rPr>
+          <w:lang w:val="en-US"/>
+        </w:rPr>
+      </w:pPr>
+    </w:p>
+    <w:p>
+      <w:r>
+        <w:t xml:space="preserve">o Discuss any drawbacks to the algorithm, again, </w:t>
+      </w:r>
+      <w:proofErr w:type="gramStart"/>
+      <w:r>
+        <w:t>making reference</w:t>
+      </w:r>
+      <w:proofErr w:type="gramEnd"/>
+      <w:r>
+        <w:t xml:space="preserve"> to the literature.</w:t>
+      </w:r>
+    </w:p>
+    <w:p>
+      <w:pPr>
+        <w:rPr>
+          <w:lang w:val="en-US"/>
+        </w:rPr>
+      </w:pPr>
+      <w:r>
+        <w:rPr>
+          <w:lang w:val="en-US"/>
+        </w:rPr>
+        <w:t xml:space="preserve">Despite how well the algorithm performs, there are a few drawbacks that have been indicated in research papers. Namely, the fact that Sauvola </w:t>
+      </w:r>
+      <w:r>
+        <w:rPr>
+          <w:lang w:val="en-US"/>
+        </w:rPr>
+        <w:t xml:space="preserve">only </w:t>
+      </w:r>
+      <w:r>
+        <w:rPr>
+          <w:lang w:val="en-US"/>
+        </w:rPr>
+        <w:t>performs well given the text document is affected by noise or illumination [6]. But suffers when the image is quite clear</w:t>
+      </w:r>
+      <w:r>
+        <w:rPr>
+          <w:lang w:val="en-US"/>
+        </w:rPr>
+        <w:t xml:space="preserve"> (“when</w:t>
+      </w:r>
+      <w:r>
+        <w:t xml:space="preserve"> </w:t>
+      </w:r>
+      <w:r>
+        <w:t>contrast between the foreground and background is low or if the text is in form of thin pen stroke” [8])</w:t>
+      </w:r>
+      <w:r>
+        <w:rPr>
+          <w:lang w:val="en-US"/>
+        </w:rPr>
+        <w:t xml:space="preserve"> because</w:t>
+      </w:r>
+      <w:r>
+        <w:rPr>
+          <w:lang w:val="en-US"/>
+        </w:rPr>
+        <w:t xml:space="preserve"> there is little variation in</w:t>
+      </w:r>
+      <w:r>
+        <w:rPr>
+          <w:lang w:val="en-US"/>
+        </w:rPr>
+        <w:t xml:space="preserve"> pixels,</w:t>
+      </w:r>
+      <w:r>
+        <w:rPr>
+          <w:lang w:val="en-US"/>
+        </w:rPr>
+        <w:t xml:space="preserve"> </w:t>
+      </w:r>
+      <w:r>
+        <w:rPr>
+          <w:lang w:val="en-US"/>
+        </w:rPr>
+        <w:t>it is harder to obtain precise threshold values to differentiate whether the pixels are part of the text or background</w:t>
+      </w:r>
+      <w:r>
+        <w:rPr>
+          <w:lang w:val="en-US"/>
+        </w:rPr>
+        <w:t>[7</w:t>
+      </w:r>
+      <w:r>
+        <w:rPr>
+          <w:lang w:val="en-US"/>
+        </w:rPr>
+        <w:t>] which</w:t>
+      </w:r>
+      <w:r>
+        <w:rPr>
+          <w:lang w:val="en-US"/>
+        </w:rPr>
+        <w:t xml:space="preserve"> can be seen in figure 3</w:t>
+      </w:r>
+      <w:r>
+        <w:rPr>
+          <w:lang w:val="en-US"/>
+        </w:rPr>
+        <w:t xml:space="preserve"> in cases like this, performance of the algorithm degrades</w:t>
+      </w:r>
+      <w:r>
+        <w:rPr>
+          <w:lang w:val="en-US"/>
+        </w:rPr>
+        <w:t xml:space="preserve"> the clearer the image is. </w:t>
+      </w:r>
+      <w:r>
+        <w:rPr>
+          <w:lang w:val="en-US"/>
+        </w:rPr>
+        <w:t>Another disadvantage is that Sauvola is requires a lot of computational power [7</w:t>
+      </w:r>
+      <w:r>
+        <w:rPr>
+          <w:lang w:val="en-US"/>
+        </w:rPr>
+        <w:t xml:space="preserve">] because it needs </w:t>
+      </w:r>
+      <w:r>
+        <w:rPr>
+          <w:lang w:val="en-US"/>
+        </w:rPr>
+        <w:t>lots of resources to be able to binarize a text document image.</w:t>
+      </w:r>
+    </w:p>
+    <w:p>
+      <w:pPr>
+        <w:keepNext/>
+        <w:jc w:val="center"/>
+      </w:pPr>
+      <w:r>
+        <w:rPr>
+          <w:noProof/>
+        </w:rPr>
+        <w:lastRenderedPageBreak/>
+        <w:drawing>
+          <wp:inline distT="0" distB="0" distL="0" distR="0" wp14:anchorId="273EA549" wp14:editId="10CDF46D">
+            <wp:extent cx="5731510" cy="3018081"/>
+            <wp:effectExtent l="0" t="0" r="2540" b="0"/>
+            <wp:docPr id="4" name="Picture 4"/>
+            <wp:cNvGraphicFramePr>
+              <a:graphicFrameLocks xmlns:a="http://schemas.openxmlformats.org/drawingml/2006/main" noChangeAspect="1"/>
+            </wp:cNvGraphicFramePr>
+            <a:graphic xmlns:a="http://schemas.openxmlformats.org/drawingml/2006/main">
+              <a:graphicData uri="http://schemas.openxmlformats.org/drawingml/2006/picture">
+                <pic:pic xmlns:pic="http://schemas.openxmlformats.org/drawingml/2006/picture">
+                  <pic:nvPicPr>
+                    <pic:cNvPr id="0" name="Picture 1"/>
+                    <pic:cNvPicPr>
+                      <a:picLocks noChangeAspect="1" noChangeArrowheads="1"/>
+                    </pic:cNvPicPr>
+                  </pic:nvPicPr>
+                  <pic:blipFill>
+                    <a:blip r:embed="rId11" cstate="print">
+                      <a:extLst>
+                        <a:ext uri="{28A0092B-C50C-407E-A947-70E740481C1C}">
+                          <a14:useLocalDpi xmlns:a14="http://schemas.microsoft.com/office/drawing/2010/main" val="0"/>
+                        </a:ext>
+                      </a:extLst>
+                    </a:blip>
+                    <a:srcRect/>
+                    <a:stretch>
+                      <a:fillRect/>
+                    </a:stretch>
+                  </pic:blipFill>
+                  <pic:spPr bwMode="auto">
+                    <a:xfrm>
+                      <a:off x="0" y="0"/>
+                      <a:ext cx="5731510" cy="3018081"/>
+                    </a:xfrm>
+                    <a:prstGeom prst="rect">
+                      <a:avLst/>
+                    </a:prstGeom>
+                    <a:noFill/>
+                    <a:ln>
+                      <a:noFill/>
+                    </a:ln>
+                  </pic:spPr>
+                </pic:pic>
+              </a:graphicData>
+            </a:graphic>
+          </wp:inline>
+        </w:drawing>
+      </w:r>
+    </w:p>
+    <w:p>
+      <w:pPr>
+        <w:pStyle w:val="Caption"/>
+        <w:rPr>
+          <w:lang w:val="en-US"/>
+        </w:rPr>
+      </w:pPr>
+      <w:r>
+        <w:t xml:space="preserve">Figure </w:t>
+      </w:r>
+      <w:r>
+        <w:fldChar w:fldCharType="begin"/>
+      </w:r>
+      <w:r>
+        <w:instrText xml:space="preserve"> SEQ Figure \* ARABIC </w:instrText>
+      </w:r>
+      <w:r>
+        <w:fldChar w:fldCharType="separate"/>
+      </w:r>
+      <w:r>
+        <w:rPr>
+          <w:noProof/>
+        </w:rPr>
+        <w:t>3</w:t>
+      </w:r>
+      <w:r>
+        <w:fldChar w:fldCharType="end"/>
+      </w:r>
+      <w:r>
+        <w:t>-</w:t>
+      </w:r>
+      <w:r>
+        <w:tab/>
+      </w:r>
+      <w:r>
+        <w:tab/>
+      </w:r>
+      <w:r>
+        <w:t xml:space="preserve"> Original Image (Left)</w:t>
+      </w:r>
+      <w:r>
+        <w:tab/>
+      </w:r>
+      <w:r>
+        <w:tab/>
+      </w:r>
+      <w:r>
+        <w:tab/>
+      </w:r>
+      <w:r>
+        <w:t xml:space="preserve"> Sauvola applied to image (right)</w:t>
+      </w:r>
+    </w:p>
+    <w:p>
+      <w:pPr>
+        <w:rPr>
+          <w:lang w:val="en-US"/>
+        </w:rPr>
+      </w:pPr>
+      <w:r>
+        <w:t>o Describe how the algorithm works in your own words (e.g. using high-level pseudocode).</w:t>
+      </w:r>
+      <w:r>
+        <w:rPr>
+          <w:lang w:val="en-US"/>
+        </w:rPr>
+        <w:t xml:space="preserve"> </w:t>
+      </w:r>
+    </w:p>
+    <w:p>
+      <w:pPr>
+        <w:rPr>
+          <w:lang w:val="en-US"/>
+        </w:rPr>
+      </w:pPr>
+      <w:r>
+        <w:rPr>
+          <w:lang w:val="en-US"/>
+        </w:rPr>
+        <w:t xml:space="preserve">Sauvola takes a grayscale image and outputs a binary image which represents the segmentation, in the context of text document images the segmentation is the </w:t>
+      </w:r>
+      <w:r>
+        <w:rPr>
+          <w:lang w:val="en-US"/>
+        </w:rPr>
+        <w:t xml:space="preserve">separation of </w:t>
+      </w:r>
+      <w:r>
+        <w:rPr>
+          <w:lang w:val="en-US"/>
+        </w:rPr>
+        <w:t xml:space="preserve">text </w:t>
+      </w:r>
+      <w:r>
+        <w:rPr>
+          <w:lang w:val="en-US"/>
+        </w:rPr>
+        <w:t>from</w:t>
+      </w:r>
+      <w:r>
+        <w:rPr>
+          <w:lang w:val="en-US"/>
+        </w:rPr>
+        <w:t xml:space="preserve"> background.</w:t>
+      </w:r>
+    </w:p>
+    <w:p>
+      <w:pPr>
+        <w:rPr>
+          <w:lang w:val="en-US"/>
+        </w:rPr>
+      </w:pPr>
+      <w:r>
+        <w:rPr>
+          <w:lang w:val="en-US"/>
+        </w:rPr>
+        <w:t>It does this by using a local adaptive approach to obtain the threshold values.</w:t>
+      </w:r>
+      <w:r>
+        <w:rPr>
+          <w:lang w:val="en-US"/>
+        </w:rPr>
+        <w:t xml:space="preserve"> First taking</w:t>
+      </w:r>
+      <w:r>
+        <w:rPr>
+          <w:lang w:val="en-US"/>
+        </w:rPr>
+        <w:t xml:space="preserve"> the grayscale image and separates it into equal sized neighborhoods n x n </w:t>
+      </w:r>
+      <w:r>
+        <w:rPr>
+          <w:lang w:val="en-US"/>
+        </w:rPr>
+        <w:t xml:space="preserve">(n </w:t>
+      </w:r>
+      <w:r>
+        <w:rPr>
+          <w:lang w:val="en-US"/>
+        </w:rPr>
+        <w:t>being the window size</w:t>
+      </w:r>
+      <w:r>
+        <w:rPr>
+          <w:lang w:val="en-US"/>
+        </w:rPr>
+        <w:t xml:space="preserve"> which is determined manually [8])</w:t>
+      </w:r>
+    </w:p>
+    <w:p>
+      <w:pPr>
+        <w:rPr>
+          <w:lang w:val="en-US"/>
+        </w:rPr>
+      </w:pPr>
+      <w:r>
+        <w:rPr>
+          <w:lang w:val="en-US"/>
+        </w:rPr>
+        <w:t xml:space="preserve">After, it finds the mean values </w:t>
+      </w:r>
+      <w:r>
+        <w:rPr>
+          <w:lang w:val="en-US"/>
+        </w:rPr>
+        <w:t>of each neighborhood by using a filter on the greyscale image which outputs a new matrix consisting of all the average values within each neighborhood. With this we then find the standard deviation of all pixels from the original greyscale image to our mean values, which can then be used in the thresholding formula, see figure 4.</w:t>
+      </w:r>
+      <w:r>
+        <w:rPr>
+          <w:lang w:val="en-US"/>
+        </w:rPr>
+        <w:t xml:space="preserve"> Lastly, we use the threshold value to determine whether pixels in the original greyscale Image are text or background and output it.</w:t>
+      </w:r>
+    </w:p>
+    <w:p>
+      <w:pPr>
+        <w:rPr>
+          <w:lang w:val="en-US"/>
+        </w:rPr>
+      </w:pPr>
+      <w:r>
+        <w:rPr>
+          <w:noProof/>
+        </w:rPr>
+        <w:drawing>
+          <wp:anchor distT="0" distB="0" distL="114300" distR="114300" simplePos="0" relativeHeight="251662336" behindDoc="0" locked="0" layoutInCell="1" allowOverlap="1" wp14:anchorId="5914A9E8" wp14:editId="4BD30872">
+            <wp:simplePos x="0" y="0"/>
+            <wp:positionH relativeFrom="column">
+              <wp:posOffset>-200025</wp:posOffset>
+            </wp:positionH>
+            <wp:positionV relativeFrom="paragraph">
+              <wp:posOffset>7620</wp:posOffset>
+            </wp:positionV>
+            <wp:extent cx="2771774" cy="3078936"/>
+            <wp:effectExtent l="0" t="0" r="0" b="7620"/>
+            <wp:wrapNone/>
+            <wp:docPr id="9" name="Picture 9"/>
+            <wp:cNvGraphicFramePr>
+              <a:graphicFrameLocks xmlns:a="http://schemas.openxmlformats.org/drawingml/2006/main" noChangeAspect="1"/>
+            </wp:cNvGraphicFramePr>
+            <a:graphic xmlns:a="http://schemas.openxmlformats.org/drawingml/2006/main">
+              <a:graphicData uri="http://schemas.openxmlformats.org/drawingml/2006/picture">
+                <pic:pic xmlns:pic="http://schemas.openxmlformats.org/drawingml/2006/picture">
+                  <pic:nvPicPr>
+                    <pic:cNvPr id="1" name=""/>
+                    <pic:cNvPicPr/>
+                  </pic:nvPicPr>
+                  <pic:blipFill>
+                    <a:blip r:embed="rId12">
+                      <a:extLst>
+                        <a:ext uri="{28A0092B-C50C-407E-A947-70E740481C1C}">
+                          <a14:useLocalDpi xmlns:a14="http://schemas.microsoft.com/office/drawing/2010/main" val="0"/>
+                        </a:ext>
+                      </a:extLst>
+                    </a:blip>
+                    <a:stretch>
+                      <a:fillRect/>
+                    </a:stretch>
+                  </pic:blipFill>
+                  <pic:spPr>
+                    <a:xfrm>
+                      <a:off x="0" y="0"/>
+                      <a:ext cx="2771774" cy="3078936"/>
+                    </a:xfrm>
+                    <a:prstGeom prst="rect">
+                      <a:avLst/>
+                    </a:prstGeom>
+                  </pic:spPr>
+                </pic:pic>
+              </a:graphicData>
+            </a:graphic>
+            <wp14:sizeRelH relativeFrom="page">
+              <wp14:pctWidth>0</wp14:pctWidth>
+            </wp14:sizeRelH>
+            <wp14:sizeRelV relativeFrom="page">
+              <wp14:pctHeight>0</wp14:pctHeight>
+            </wp14:sizeRelV>
+          </wp:anchor>
+        </w:drawing>
+      </w:r>
+    </w:p>
+    <w:p>
+      <w:pPr>
+        <w:rPr>
+          <w:lang w:val="en-US"/>
+        </w:rPr>
+      </w:pPr>
+      <w:r>
+        <w:rPr>
+          <w:noProof/>
+        </w:rPr>
+        <w:drawing>
+          <wp:anchor distT="0" distB="0" distL="114300" distR="114300" simplePos="0" relativeHeight="251659264" behindDoc="1" locked="0" layoutInCell="1" allowOverlap="1" wp14:anchorId="65427D7D" wp14:editId="612A0593">
+            <wp:simplePos x="0" y="0"/>
+            <wp:positionH relativeFrom="column">
+              <wp:posOffset>4010025</wp:posOffset>
+            </wp:positionH>
+            <wp:positionV relativeFrom="paragraph">
+              <wp:posOffset>133350</wp:posOffset>
+            </wp:positionV>
+            <wp:extent cx="1457325" cy="390525"/>
+            <wp:effectExtent l="0" t="0" r="9525" b="9525"/>
+            <wp:wrapNone/>
+            <wp:docPr id="5" name="Picture 5"/>
+            <wp:cNvGraphicFramePr>
+              <a:graphicFrameLocks xmlns:a="http://schemas.openxmlformats.org/drawingml/2006/main" noChangeAspect="1"/>
+            </wp:cNvGraphicFramePr>
+            <a:graphic xmlns:a="http://schemas.openxmlformats.org/drawingml/2006/main">
+              <a:graphicData uri="http://schemas.openxmlformats.org/drawingml/2006/picture">
+                <pic:pic xmlns:pic="http://schemas.openxmlformats.org/drawingml/2006/picture">
+                  <pic:nvPicPr>
+                    <pic:cNvPr id="1" name=""/>
+                    <pic:cNvPicPr/>
+                  </pic:nvPicPr>
+                  <pic:blipFill>
+                    <a:blip r:embed="rId13">
+                      <a:extLst>
+                        <a:ext uri="{28A0092B-C50C-407E-A947-70E740481C1C}">
+                          <a14:useLocalDpi xmlns:a14="http://schemas.microsoft.com/office/drawing/2010/main" val="0"/>
+                        </a:ext>
+                      </a:extLst>
+                    </a:blip>
+                    <a:stretch>
+                      <a:fillRect/>
+                    </a:stretch>
+                  </pic:blipFill>
+                  <pic:spPr>
+                    <a:xfrm>
+                      <a:off x="0" y="0"/>
+                      <a:ext cx="1457325" cy="390525"/>
+                    </a:xfrm>
+                    <a:prstGeom prst="rect">
+                      <a:avLst/>
+                    </a:prstGeom>
+                  </pic:spPr>
+                </pic:pic>
+              </a:graphicData>
+            </a:graphic>
+            <wp14:sizeRelH relativeFrom="page">
+              <wp14:pctWidth>0</wp14:pctWidth>
+            </wp14:sizeRelH>
+            <wp14:sizeRelV relativeFrom="page">
+              <wp14:pctHeight>0</wp14:pctHeight>
+            </wp14:sizeRelV>
+          </wp:anchor>
+        </w:drawing>
+      </w:r>
+    </w:p>
+    <w:p>
+      <w:pPr>
+        <w:rPr>
+          <w:lang w:val="en-US"/>
+        </w:rPr>
+      </w:pPr>
+      <w:r>
+        <w:rPr>
+          <w:noProof/>
+        </w:rPr>
+        <mc:AlternateContent>
+          <mc:Choice Requires="wps">
+            <w:drawing>
+              <wp:anchor distT="0" distB="0" distL="114300" distR="114300" simplePos="0" relativeHeight="251661312" behindDoc="1" locked="0" layoutInCell="1" allowOverlap="1" wp14:anchorId="6F75A207" wp14:editId="5B932540">
+                <wp:simplePos x="0" y="0"/>
+                <wp:positionH relativeFrom="margin">
+                  <wp:align>right</wp:align>
+                </wp:positionH>
+                <wp:positionV relativeFrom="paragraph">
+                  <wp:posOffset>209550</wp:posOffset>
+                </wp:positionV>
+                <wp:extent cx="2331085" cy="635"/>
+                <wp:effectExtent l="0" t="0" r="0" b="0"/>
+                <wp:wrapNone/>
+                <wp:docPr id="7" name="Text Box 7"/>
+                <wp:cNvGraphicFramePr/>
+                <a:graphic xmlns:a="http://schemas.openxmlformats.org/drawingml/2006/main">
+                  <a:graphicData uri="http://schemas.microsoft.com/office/word/2010/wordprocessingShape">
+                    <wps:wsp>
+                      <wps:cNvSpPr txBox="1"/>
+                      <wps:spPr>
+                        <a:xfrm>
+                          <a:off x="0" y="0"/>
+                          <a:ext cx="2331085" cy="635"/>
+                        </a:xfrm>
+                        <a:prstGeom prst="rect">
+                          <a:avLst/>
+                        </a:prstGeom>
+                        <a:solidFill>
+                          <a:prstClr val="white"/>
+                        </a:solidFill>
+                        <a:ln>
+                          <a:noFill/>
+                        </a:ln>
+                      </wps:spPr>
+                      <wps:txbx>
+                        <w:txbxContent>
+                          <w:p>
+                            <w:pPr>
+                              <w:pStyle w:val="Caption"/>
+                              <w:rPr>
+                                <w:noProof/>
+                              </w:rPr>
+                            </w:pPr>
+                            <w:r>
+                              <w:t xml:space="preserve">Figure </w:t>
+                            </w:r>
+                            <w:r>
+                              <w:fldChar w:fldCharType="begin"/>
+                            </w:r>
+                            <w:r>
+                              <w:instrText xml:space="preserve"> SEQ Figure \* ARABIC </w:instrText>
+                            </w:r>
+                            <w:r>
+                              <w:fldChar w:fldCharType="separate"/>
+                            </w:r>
+                            <w:r>
+                              <w:rPr>
+                                <w:noProof/>
+                              </w:rPr>
+                              <w:t>4</w:t>
+                            </w:r>
+                            <w:r>
+                              <w:fldChar w:fldCharType="end"/>
+                            </w:r>
+                            <w:r>
+                              <w:t xml:space="preserve"> Thresholding formula used in Sauvola [8]</w:t>
+                            </w:r>
+                          </w:p>
+                        </w:txbxContent>
+                      </wps:txbx>
+                      <wps:bodyPr rot="0" spcFirstLastPara="0" vertOverflow="overflow" horzOverflow="overflow" vert="horz" wrap="square" lIns="0" tIns="0" rIns="0" bIns="0" numCol="1" spcCol="0" rtlCol="0" fromWordArt="0" anchor="t" anchorCtr="0" forceAA="0" compatLnSpc="1">
+                        <a:prstTxWarp prst="textNoShape">
+                          <a:avLst/>
+                        </a:prstTxWarp>
+                        <a:spAutoFit/>
+                      </wps:bodyPr>
+                    </wps:wsp>
+                  </a:graphicData>
+                </a:graphic>
+                <wp14:sizeRelH relativeFrom="margin">
+                  <wp14:pctWidth>0</wp14:pctWidth>
+                </wp14:sizeRelH>
+              </wp:anchor>
+            </w:drawing>
+          </mc:Choice>
+          <mc:Fallback>
+            <w:pict>
+              <v:shapetype w14:anchorId="6F75A207" id="_x0000_t202" coordsize="21600,21600" o:spt="202" path="m,l,21600r21600,l21600,xe">
+                <v:stroke joinstyle="miter"/>
+                <v:path gradientshapeok="t" o:connecttype="rect"/>
+              </v:shapetype>
+              <v:shape id="Text Box 7" o:spid="_x0000_s1026" type="#_x0000_t202" style="position:absolute;margin-left:132.35pt;margin-top:16.5pt;width:183.55pt;height:.05pt;z-index:-251655168;visibility:visible;mso-wrap-style:square;mso-width-percent:0;mso-wrap-distance-left:9pt;mso-wrap-distance-top:0;mso-wrap-distance-right:9pt;mso-wrap-distance-bottom:0;mso-position-horizontal:right;mso-position-horizontal-relative:margin;mso-position-vertical:absolute;mso-position-vertical-relative:text;mso-width-percent:0;mso-width-relative:margin;v-text-anchor:top" o:gfxdata="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" stroked="f">
+                <v:textbox style="mso-fit-shape-to-text:t" inset="0,0,0,0">
+                  <w:txbxContent>
+                    <w:p>
+                      <w:pPr>
+                        <w:pStyle w:val="Caption"/>
+                        <w:rPr>
+                          <w:noProof/>
+                        </w:rPr>
+                      </w:pPr>
+                      <w:r>
+                        <w:t xml:space="preserve">Figure </w:t>
+                      </w:r>
+                      <w:r>
+                        <w:fldChar w:fldCharType="begin"/>
+                      </w:r>
+                      <w:r>
+                        <w:instrText xml:space="preserve"> SEQ Figure \* ARABIC </w:instrText>
+                      </w:r>
+                      <w:r>
+                        <w:fldChar w:fldCharType="separate"/>
+                      </w:r>
+                      <w:r>
+                        <w:rPr>
+                          <w:noProof/>
+                        </w:rPr>
+                        <w:t>4</w:t>
+                      </w:r>
+                      <w:r>
+                        <w:fldChar w:fldCharType="end"/>
+                      </w:r>
+                      <w:r>
+                        <w:t xml:space="preserve"> Thresholding formula used in Sauvola [8]</w:t>
+                      </w:r>
+                    </w:p>
+                  </w:txbxContent>
+                </v:textbox>
+                <w10:wrap anchorx="margin"/>
+              </v:shape>
+            </w:pict>
+          </mc:Fallback>
+        </mc:AlternateContent>
+      </w:r>
+    </w:p>
+    <w:p>
+      <w:pPr>
+        <w:tabs>
+          <w:tab w:val="left" w:pos="7500"/>
+        </w:tabs>
+        <w:rPr>
+          <w:lang w:val="en-US"/>
+        </w:rPr>
+      </w:pPr>
+      <w:r>
+        <w:rPr>
+          <w:lang w:val="en-US"/>
+        </w:rPr>
+        <w:tab/>
+        <w:t xml:space="preserve"> </w:t>
+      </w:r>
+    </w:p>
+    <w:p>
+      <w:pPr>
+        <w:keepNext/>
+        <w:jc w:val="center"/>
+      </w:pPr>
+    </w:p>
+    <w:p>
+      <w:pPr>
+        <w:pStyle w:val="Caption"/>
+        <w:jc w:val="center"/>
+        <w:rPr>
+          <w:lang w:val="en-US"/>
+        </w:rPr>
+      </w:pPr>
+      <w:r>
+        <w:rPr>
+          <w:lang w:val="en-US"/>
+        </w:rPr>
+        <w:br w:type="page"/>
+      </w:r>
+    </w:p>
+    <w:p>
+      <w:pPr>
+        <w:rPr>
+          <w:lang w:val="en-US"/>
+        </w:rPr>
+      </w:pPr>
+    </w:p>
+    <w:p>
+      <w:r>
+        <w:t>3. Results (25%)</w:t>
+      </w:r>
+    </w:p>
+    <w:p>
+      <w:pPr>
+        <w:rPr>
+          <w:color w:val="70AD47" w:themeColor="accent6"/>
+        </w:rPr>
+      </w:pPr>
+      <w:r>
+        <w:rPr>
+          <w:color w:val="70AD47" w:themeColor="accent6"/>
+        </w:rPr>
+        <w:sym w:font="Symbol" w:char="F0B7"/>
+      </w:r>
+      <w:r>
+        <w:rPr>
+          <w:color w:val="70AD47" w:themeColor="accent6"/>
+        </w:rPr>
+        <w:t xml:space="preserve"> Describe how you will test the applicability of your method to your chosen problem application (your methodology). You may want to propose some subjective or objective analysis of your results. </w:t>
+      </w:r>
+    </w:p>
+    <w:p>
+      <w:r>
+        <w:t>I will do a combination</w:t>
+      </w:r>
+      <w:r>
+        <w:t xml:space="preserve"> Objective and subjective analysis of my algorithm on the test images provided</w:t>
+      </w:r>
+      <w:r>
+        <w:t>, including how it compares to the ground truth images.</w:t>
+      </w:r>
+    </w:p>
+    <w:p>
+      <w:pPr>
+        <w:rPr>
+          <w:color w:val="C45911" w:themeColor="accent2" w:themeShade="BF"/>
+        </w:rPr>
+      </w:pPr>
+      <w:r>
+        <w:rPr>
+          <w:color w:val="C45911" w:themeColor="accent2" w:themeShade="BF"/>
+        </w:rPr>
+        <w:t xml:space="preserve">o </w:t>
+      </w:r>
+      <w:proofErr w:type="gramStart"/>
+      <w:r>
+        <w:rPr>
+          <w:color w:val="C45911" w:themeColor="accent2" w:themeShade="BF"/>
+        </w:rPr>
+        <w:t>At</w:t>
+      </w:r>
+      <w:proofErr w:type="gramEnd"/>
+      <w:r>
+        <w:rPr>
+          <w:color w:val="C45911" w:themeColor="accent2" w:themeShade="BF"/>
+        </w:rPr>
+        <w:t xml:space="preserve"> minimum, you should use </w:t>
+      </w:r>
+      <w:proofErr w:type="spellStart"/>
+      <w:r>
+        <w:rPr>
+          <w:color w:val="C45911" w:themeColor="accent2" w:themeShade="BF"/>
+        </w:rPr>
+        <w:t>Matlab</w:t>
+      </w:r>
+      <w:proofErr w:type="spellEnd"/>
+      <w:r>
+        <w:rPr>
+          <w:color w:val="C45911" w:themeColor="accent2" w:themeShade="BF"/>
+        </w:rPr>
+        <w:t xml:space="preserve"> to apply your method to a set of test images and comment on the results. </w:t>
+      </w:r>
+    </w:p>
+    <w:p>
+      <w:pPr>
+        <w:rPr>
+          <w:color w:val="FF0000"/>
+        </w:rPr>
+      </w:pPr>
+      <w:r>
+        <w:rPr>
+          <w:color w:val="FF0000"/>
+        </w:rPr>
+        <w:t>o You may gain extra marks for objective analysis (comparison to ground truth images is a good candidate).</w:t>
+      </w:r>
+    </w:p>
+    <w:p/>
+    <w:p>
+      <w:pPr>
+        <w:rPr>
+          <w:color w:val="C45911" w:themeColor="accent2" w:themeShade="BF"/>
+        </w:rPr>
+      </w:pPr>
+      <w:r>
+        <w:rPr>
+          <w:color w:val="70AD47" w:themeColor="accent6"/>
+        </w:rPr>
+        <w:sym w:font="Symbol" w:char="F0B7"/>
+      </w:r>
+      <w:r>
+        <w:rPr>
+          <w:color w:val="70AD47" w:themeColor="accent6"/>
+        </w:rPr>
+        <w:t xml:space="preserve"> Visually demonstrate the results of applying your segmentation algorithm</w:t>
+      </w:r>
+      <w:r>
+        <w:rPr>
+          <w:color w:val="C45911" w:themeColor="accent2" w:themeShade="BF"/>
+        </w:rPr>
+        <w:t xml:space="preserve"> and discuss how well it has binarized each document image. As stated above, you should aim to binarize at least one of the test images with reasonable accuracy.</w:t>
+      </w:r>
+    </w:p>
+    <w:p>
+      <w:pPr>
+        <w:rPr>
+          <w:color w:val="FF0000"/>
+          <w:lang w:val="en-US"/>
+        </w:rPr>
+      </w:pPr>
+      <w:r>
+        <w:rPr>
+          <w:color w:val="FF0000"/>
+        </w:rPr>
+        <w:t xml:space="preserve"> </w:t>
+      </w:r>
+      <w:r>
+        <w:rPr>
+          <w:color w:val="FF0000"/>
+        </w:rPr>
+        <w:sym w:font="Symbol" w:char="F0B7"/>
+      </w:r>
+      <w:r>
+        <w:rPr>
+          <w:color w:val="FF0000"/>
+        </w:rPr>
+        <w:t xml:space="preserve"> Present and discuss any further evidence that you have gathered, as per your methodology</w:t>
+      </w:r>
+    </w:p>
+    <w:tbl>
+      <w:tblPr>
+        <w:tblStyle w:val="TableGrid"/>
+        <w:tblW w:w="10169" w:type="dxa"/>
+        <w:tblInd w:w="-1139" w:type="dxa"/>
+        <w:tblLayout w:type="fixed"/>
+        <w:tblLook w:val="04A0" w:firstRow="1" w:lastRow="0" w:firstColumn="1" w:lastColumn="0" w:noHBand="0" w:noVBand="1"/>
+      </w:tblPr>
+      <w:tblGrid>
+        <w:gridCol w:w="1375"/>
+        <w:gridCol w:w="4350"/>
+        <w:gridCol w:w="4444"/>
+      </w:tblGrid>
+      <w:tr>
+        <w:tc>
+          <w:tcPr>
+            <w:tcW w:w="1375" w:type="dxa"/>
+          </w:tcPr>
+          <w:p>
+            <w:pPr>
+              <w:jc w:val="center"/>
+              <w:rPr>
+                <w:lang w:val="en-US"/>
+              </w:rPr>
+            </w:pPr>
+            <w:r>
+              <w:rPr>
+                <w:lang w:val="en-US"/>
+              </w:rPr>
+              <w:t>Test Number</w:t>
+            </w:r>
+          </w:p>
+        </w:tc>
+        <w:tc>
+          <w:tcPr>
+            <w:tcW w:w="4350" w:type="dxa"/>
+          </w:tcPr>
+          <w:p>
+            <w:pPr>
+              <w:jc w:val="center"/>
+              <w:rPr>
+                <w:lang w:val="en-US"/>
+              </w:rPr>
+            </w:pPr>
+            <w:r>
+              <w:rPr>
+                <w:lang w:val="en-US"/>
+              </w:rPr>
+              <w:t>Test Images</w:t>
+            </w:r>
+          </w:p>
+        </w:tc>
+        <w:tc>
+          <w:tcPr>
+            <w:tcW w:w="4444" w:type="dxa"/>
+          </w:tcPr>
+          <w:p>
+            <w:pPr>
+              <w:jc w:val="center"/>
+              <w:rPr>
+                <w:lang w:val="en-US"/>
+              </w:rPr>
+            </w:pPr>
+            <w:r>
+              <w:rPr>
+                <w:lang w:val="en-US"/>
+              </w:rPr>
+              <w:t>Result</w:t>
+            </w:r>
+          </w:p>
+        </w:tc>
+      </w:tr>
+      <w:tr>
+        <w:tc>
+          <w:tcPr>
+            <w:tcW w:w="1375" w:type="dxa"/>
+          </w:tcPr>
+          <w:p>
+            <w:pPr>
+              <w:jc w:val="center"/>
+              <w:rPr>
+                <w:noProof/>
+              </w:rPr>
+            </w:pPr>
+            <w:r>
+              <w:rPr>
+                <w:noProof/>
+              </w:rPr>
+              <w:t>1</w:t>
+            </w:r>
+          </w:p>
+        </w:tc>
+        <w:tc>
+          <w:tcPr>
+            <w:tcW w:w="4350" w:type="dxa"/>
+          </w:tcPr>
+          <w:p>
+            <w:pPr>
+              <w:rPr>
+                <w:lang w:val="en-US"/>
+              </w:rPr>
+            </w:pPr>
+            <w:r>
+              <w:rPr>
+                <w:noProof/>
+              </w:rPr>
+              <w:drawing>
+                <wp:inline distT="0" distB="0" distL="0" distR="0" wp14:anchorId="4A6E9B4D" wp14:editId="60CE20A3">
+                  <wp:extent cx="2593313" cy="2988285"/>
+                  <wp:effectExtent l="0" t="0" r="0" b="3175"/>
+                  <wp:docPr id="8" name="Picture 8"/>
+                  <wp:cNvGraphicFramePr>
+                    <a:graphicFrameLocks xmlns:a="http://schemas.openxmlformats.org/drawingml/2006/main" noChangeAspect="1"/>
+                  </wp:cNvGraphicFramePr>
+                  <a:graphic xmlns:a="http://schemas.openxmlformats.org/drawingml/2006/main">
+                    <a:graphicData uri="http://schemas.openxmlformats.org/drawingml/2006/picture">
+                      <pic:pic xmlns:pic="http://schemas.openxmlformats.org/drawingml/2006/picture">
+                        <pic:nvPicPr>
+                          <pic:cNvPr id="0" name="Picture 3"/>
+                          <pic:cNvPicPr>
+                            <a:picLocks noChangeAspect="1" noChangeArrowheads="1"/>
+                          </pic:cNvPicPr>
+                        </pic:nvPicPr>
+                        <pic:blipFill>
+                          <a:blip r:embed="rId14" cstate="print">
+                            <a:extLst>
+                              <a:ext uri="{28A0092B-C50C-407E-A947-70E740481C1C}">
+                                <a14:useLocalDpi xmlns:a14="http://schemas.microsoft.com/office/drawing/2010/main" val="0"/>
+                              </a:ext>
+                            </a:extLst>
+                          </a:blip>
+                          <a:srcRect/>
+                          <a:stretch>
+                            <a:fillRect/>
+                          </a:stretch>
+                        </pic:blipFill>
+                        <pic:spPr bwMode="auto">
+                          <a:xfrm>
+                            <a:off x="0" y="0"/>
+                            <a:ext cx="2612864" cy="3010813"/>
+                          </a:xfrm>
+                          <a:prstGeom prst="rect">
+                            <a:avLst/>
+                          </a:prstGeom>
+                          <a:noFill/>
+                          <a:ln>
+                            <a:noFill/>
+                          </a:ln>
+                        </pic:spPr>
+                      </pic:pic>
+                    </a:graphicData>
+                  </a:graphic>
+                </wp:inline>
+              </w:drawing>
+            </w:r>
+          </w:p>
+        </w:tc>
+        <w:tc>
+          <w:tcPr>
+            <w:tcW w:w="4444" w:type="dxa"/>
+          </w:tcPr>
+          <w:p>
+            <w:pPr>
+              <w:rPr>
+                <w:lang w:val="en-US"/>
+              </w:rPr>
+            </w:pPr>
+            <w:r>
+              <w:rPr>
+                <w:noProof/>
+              </w:rPr>
+              <w:drawing>
+                <wp:inline distT="0" distB="0" distL="0" distR="0" wp14:anchorId="6B42AC3C" wp14:editId="39239A46">
+                  <wp:extent cx="2598065" cy="2971397"/>
+                  <wp:effectExtent l="0" t="0" r="0" b="635"/>
+                  <wp:docPr id="22" name="Picture 22"/>
+                  <wp:cNvGraphicFramePr>
+                    <a:graphicFrameLocks xmlns:a="http://schemas.openxmlformats.org/drawingml/2006/main" noChangeAspect="1"/>
+                  </wp:cNvGraphicFramePr>
+                  <a:graphic xmlns:a="http://schemas.openxmlformats.org/drawingml/2006/main">
+                    <a:graphicData uri="http://schemas.openxmlformats.org/drawingml/2006/picture">
+                      <pic:pic xmlns:pic="http://schemas.openxmlformats.org/drawingml/2006/picture">
+                        <pic:nvPicPr>
+                          <pic:cNvPr id="1" name=""/>
+                          <pic:cNvPicPr/>
+                        </pic:nvPicPr>
+                        <pic:blipFill>
+                          <a:blip r:embed="rId15"/>
+                          <a:stretch>
+                            <a:fillRect/>
+                          </a:stretch>
+                        </pic:blipFill>
+                        <pic:spPr>
+                          <a:xfrm>
+                            <a:off x="0" y="0"/>
+                            <a:ext cx="2615568" cy="2991415"/>
+                          </a:xfrm>
+                          <a:prstGeom prst="rect">
+                            <a:avLst/>
+                          </a:prstGeom>
+                        </pic:spPr>
+                      </pic:pic>
+                    </a:graphicData>
+                  </a:graphic>
+                </wp:inline>
+              </w:drawing>
+            </w:r>
+          </w:p>
+        </w:tc>
+      </w:tr>
+      <w:tr>
+        <w:tc>
+          <w:tcPr>
+            <w:tcW w:w="1375" w:type="dxa"/>
+          </w:tcPr>
+          <w:p>
+            <w:pPr>
+              <w:jc w:val="center"/>
+              <w:rPr>
+                <w:noProof/>
+              </w:rPr>
+            </w:pPr>
+            <w:r>
+              <w:rPr>
+                <w:noProof/>
+              </w:rPr>
+              <w:lastRenderedPageBreak/>
+              <w:t>2</w:t>
+            </w:r>
+          </w:p>
+        </w:tc>
+        <w:tc>
+          <w:tcPr>
+            <w:tcW w:w="4350" w:type="dxa"/>
+          </w:tcPr>
+          <w:p>
+            <w:pPr>
+              <w:rPr>
+                <w:lang w:val="en-US"/>
+              </w:rPr>
+            </w:pPr>
+            <w:r>
+              <w:rPr>
+                <w:noProof/>
+              </w:rPr>
+              <w:drawing>
+                <wp:inline distT="0" distB="0" distL="0" distR="0" wp14:anchorId="572AF1C9" wp14:editId="59F97769">
+                  <wp:extent cx="2592705" cy="3302354"/>
+                  <wp:effectExtent l="0" t="0" r="0" b="0"/>
+                  <wp:docPr id="11" name="Picture 11"/>
+                  <wp:cNvGraphicFramePr>
+                    <a:graphicFrameLocks xmlns:a="http://schemas.openxmlformats.org/drawingml/2006/main" noChangeAspect="1"/>
+                  </wp:cNvGraphicFramePr>
+                  <a:graphic xmlns:a="http://schemas.openxmlformats.org/drawingml/2006/main">
+                    <a:graphicData uri="http://schemas.openxmlformats.org/drawingml/2006/picture">
+                      <pic:pic xmlns:pic="http://schemas.openxmlformats.org/drawingml/2006/picture">
+                        <pic:nvPicPr>
+                          <pic:cNvPr id="0" name="Picture 5"/>
+                          <pic:cNvPicPr>
+                            <a:picLocks noChangeAspect="1" noChangeArrowheads="1"/>
+                          </pic:cNvPicPr>
+                        </pic:nvPicPr>
+                        <pic:blipFill>
+                          <a:blip r:embed="rId16">
+                            <a:extLst>
+                              <a:ext uri="{28A0092B-C50C-407E-A947-70E740481C1C}">
+                                <a14:useLocalDpi xmlns:a14="http://schemas.microsoft.com/office/drawing/2010/main" val="0"/>
+                              </a:ext>
+                            </a:extLst>
+                          </a:blip>
+                          <a:srcRect/>
+                          <a:stretch>
+                            <a:fillRect/>
+                          </a:stretch>
+                        </pic:blipFill>
+                        <pic:spPr bwMode="auto">
+                          <a:xfrm>
+                            <a:off x="0" y="0"/>
+                            <a:ext cx="2620190" cy="3337362"/>
+                          </a:xfrm>
+                          <a:prstGeom prst="rect">
+                            <a:avLst/>
+                          </a:prstGeom>
+                          <a:noFill/>
+                          <a:ln>
+                            <a:noFill/>
+                          </a:ln>
+                        </pic:spPr>
+                      </pic:pic>
+                    </a:graphicData>
+                  </a:graphic>
+                </wp:inline>
+              </w:drawing>
+            </w:r>
+          </w:p>
+        </w:tc>
+        <w:tc>
+          <w:tcPr>
+            <w:tcW w:w="4444" w:type="dxa"/>
+          </w:tcPr>
+          <w:p>
+            <w:pPr>
+              <w:rPr>
+                <w:lang w:val="en-US"/>
+              </w:rPr>
+            </w:pPr>
+            <w:r>
+              <w:rPr>
+                <w:noProof/>
+              </w:rPr>
+              <w:drawing>
+                <wp:inline distT="0" distB="0" distL="0" distR="0" wp14:anchorId="0A45DC9A" wp14:editId="490F9ABA">
+                  <wp:extent cx="2609898" cy="3294100"/>
+                  <wp:effectExtent l="0" t="0" r="0" b="1905"/>
+                  <wp:docPr id="23" name="Picture 23"/>
+                  <wp:cNvGraphicFramePr>
+                    <a:graphicFrameLocks xmlns:a="http://schemas.openxmlformats.org/drawingml/2006/main" noChangeAspect="1"/>
+                  </wp:cNvGraphicFramePr>
+                  <a:graphic xmlns:a="http://schemas.openxmlformats.org/drawingml/2006/main">
+                    <a:graphicData uri="http://schemas.openxmlformats.org/drawingml/2006/picture">
+                      <pic:pic xmlns:pic="http://schemas.openxmlformats.org/drawingml/2006/picture">
+                        <pic:nvPicPr>
+                          <pic:cNvPr id="1" name=""/>
+                          <pic:cNvPicPr/>
+                        </pic:nvPicPr>
+                        <pic:blipFill>
+                          <a:blip r:embed="rId17"/>
+                          <a:stretch>
+                            <a:fillRect/>
+                          </a:stretch>
+                        </pic:blipFill>
+                        <pic:spPr>
+                          <a:xfrm>
+                            <a:off x="0" y="0"/>
+                            <a:ext cx="2641589" cy="3334099"/>
+                          </a:xfrm>
+                          <a:prstGeom prst="rect">
+                            <a:avLst/>
+                          </a:prstGeom>
+                        </pic:spPr>
+                      </pic:pic>
+                    </a:graphicData>
+                  </a:graphic>
+                </wp:inline>
+              </w:drawing>
+            </w:r>
+          </w:p>
+        </w:tc>
+      </w:tr>
+      <w:tr>
+        <w:tc>
+          <w:tcPr>
+            <w:tcW w:w="1375" w:type="dxa"/>
+          </w:tcPr>
+          <w:p>
+            <w:pPr>
+              <w:jc w:val="center"/>
+              <w:rPr>
+                <w:noProof/>
+              </w:rPr>
+            </w:pPr>
+            <w:r>
+              <w:rPr>
+                <w:noProof/>
+              </w:rPr>
+              <w:t>3</w:t>
+            </w:r>
+          </w:p>
+        </w:tc>
+        <w:tc>
+          <w:tcPr>
+            <w:tcW w:w="4350" w:type="dxa"/>
+          </w:tcPr>
+          <w:p>
+            <w:pPr>
+              <w:rPr>
+                <w:lang w:val="en-US"/>
+              </w:rPr>
+            </w:pPr>
+            <w:r>
+              <w:rPr>
+                <w:noProof/>
+              </w:rPr>
+              <w:drawing>
+                <wp:inline distT="0" distB="0" distL="0" distR="0" wp14:anchorId="51899465" wp14:editId="477DBB12">
+                  <wp:extent cx="2717822" cy="1179845"/>
+                  <wp:effectExtent l="0" t="0" r="6350" b="1270"/>
+                  <wp:docPr id="15" name="Picture 15"/>
+                  <wp:cNvGraphicFramePr>
+                    <a:graphicFrameLocks xmlns:a="http://schemas.openxmlformats.org/drawingml/2006/main" noChangeAspect="1"/>
+                  </wp:cNvGraphicFramePr>
+                  <a:graphic xmlns:a="http://schemas.openxmlformats.org/drawingml/2006/main">
+                    <a:graphicData uri="http://schemas.openxmlformats.org/drawingml/2006/picture">
+                      <pic:pic xmlns:pic="http://schemas.openxmlformats.org/drawingml/2006/picture">
+                        <pic:nvPicPr>
+                          <pic:cNvPr id="0" name="Picture 7"/>
+                          <pic:cNvPicPr>
+                            <a:picLocks noChangeAspect="1" noChangeArrowheads="1"/>
+                          </pic:cNvPicPr>
+                        </pic:nvPicPr>
+                        <pic:blipFill>
+                          <a:blip r:embed="rId18" cstate="print">
+                            <a:extLst>
+                              <a:ext uri="{28A0092B-C50C-407E-A947-70E740481C1C}">
+                                <a14:useLocalDpi xmlns:a14="http://schemas.microsoft.com/office/drawing/2010/main" val="0"/>
+                              </a:ext>
+                            </a:extLst>
+                          </a:blip>
+                          <a:srcRect/>
+                          <a:stretch>
+                            <a:fillRect/>
+                          </a:stretch>
+                        </pic:blipFill>
+                        <pic:spPr bwMode="auto">
+                          <a:xfrm>
+                            <a:off x="0" y="0"/>
+                            <a:ext cx="2748881" cy="1193328"/>
+                          </a:xfrm>
+                          <a:prstGeom prst="rect">
+                            <a:avLst/>
+                          </a:prstGeom>
+                          <a:noFill/>
+                          <a:ln>
+                            <a:noFill/>
+                          </a:ln>
+                        </pic:spPr>
+                      </pic:pic>
+                    </a:graphicData>
+                  </a:graphic>
+                </wp:inline>
+              </w:drawing>
+            </w:r>
+          </w:p>
+        </w:tc>
+        <w:tc>
+          <w:tcPr>
+            <w:tcW w:w="4444" w:type="dxa"/>
+          </w:tcPr>
+          <w:p>
+            <w:pPr>
+              <w:rPr>
+                <w:lang w:val="en-US"/>
+              </w:rPr>
+            </w:pPr>
+            <w:r>
+              <w:rPr>
+                <w:noProof/>
+              </w:rPr>
+              <w:drawing>
+                <wp:inline distT="0" distB="0" distL="0" distR="0" wp14:anchorId="01BE2817" wp14:editId="0DD23A7C">
+                  <wp:extent cx="2786291" cy="1212558"/>
+                  <wp:effectExtent l="0" t="0" r="0" b="6985"/>
+                  <wp:docPr id="21" name="Picture 21"/>
+                  <wp:cNvGraphicFramePr>
+                    <a:graphicFrameLocks xmlns:a="http://schemas.openxmlformats.org/drawingml/2006/main" noChangeAspect="1"/>
+                  </wp:cNvGraphicFramePr>
+                  <a:graphic xmlns:a="http://schemas.openxmlformats.org/drawingml/2006/main">
+                    <a:graphicData uri="http://schemas.openxmlformats.org/drawingml/2006/picture">
+                      <pic:pic xmlns:pic="http://schemas.openxmlformats.org/drawingml/2006/picture">
+                        <pic:nvPicPr>
+                          <pic:cNvPr id="1" name=""/>
+                          <pic:cNvPicPr/>
+                        </pic:nvPicPr>
+                        <pic:blipFill>
+                          <a:blip r:embed="rId19"/>
+                          <a:stretch>
+                            <a:fillRect/>
+                          </a:stretch>
+                        </pic:blipFill>
+                        <pic:spPr>
+                          <a:xfrm>
+                            <a:off x="0" y="0"/>
+                            <a:ext cx="2811653" cy="1223595"/>
+                          </a:xfrm>
+                          <a:prstGeom prst="rect">
+                            <a:avLst/>
+                          </a:prstGeom>
+                        </pic:spPr>
+                      </pic:pic>
+                    </a:graphicData>
+                  </a:graphic>
+                </wp:inline>
+              </w:drawing>
+            </w:r>
+          </w:p>
+        </w:tc>
+      </w:tr>
+      <w:tr>
+        <w:tc>
+          <w:tcPr>
+            <w:tcW w:w="1375" w:type="dxa"/>
+          </w:tcPr>
+          <w:p>
+            <w:pPr>
+              <w:jc w:val="center"/>
+              <w:rPr>
+                <w:noProof/>
+              </w:rPr>
+            </w:pPr>
+            <w:r>
+              <w:rPr>
+                <w:noProof/>
+              </w:rPr>
+              <w:t>4</w:t>
+            </w:r>
+          </w:p>
+        </w:tc>
+        <w:tc>
+          <w:tcPr>
+            <w:tcW w:w="4350" w:type="dxa"/>
+          </w:tcPr>
+          <w:p>
+            <w:pPr>
+              <w:rPr>
+                <w:lang w:val="en-US"/>
+              </w:rPr>
+            </w:pPr>
+            <w:r>
+              <w:rPr>
+                <w:noProof/>
+              </w:rPr>
+              <w:drawing>
+                <wp:inline distT="0" distB="0" distL="0" distR="0" wp14:anchorId="08E8ED47" wp14:editId="0F2B7A79">
+                  <wp:extent cx="2707004" cy="2541121"/>
+                  <wp:effectExtent l="0" t="0" r="0" b="0"/>
+                  <wp:docPr id="18" name="Picture 18"/>
+                  <wp:cNvGraphicFramePr>
+                    <a:graphicFrameLocks xmlns:a="http://schemas.openxmlformats.org/drawingml/2006/main" noChangeAspect="1"/>
+                  </wp:cNvGraphicFramePr>
+                  <a:graphic xmlns:a="http://schemas.openxmlformats.org/drawingml/2006/main">
+                    <a:graphicData uri="http://schemas.openxmlformats.org/drawingml/2006/picture">
+                      <pic:pic xmlns:pic="http://schemas.openxmlformats.org/drawingml/2006/picture">
+                        <pic:nvPicPr>
+                          <pic:cNvPr id="0" name="Picture 11"/>
+                          <pic:cNvPicPr>
+                            <a:picLocks noChangeAspect="1" noChangeArrowheads="1"/>
+                          </pic:cNvPicPr>
+                        </pic:nvPicPr>
+                        <pic:blipFill>
+                          <a:blip r:embed="rId20">
+                            <a:extLst>
+                              <a:ext uri="{28A0092B-C50C-407E-A947-70E740481C1C}">
+                                <a14:useLocalDpi xmlns:a14="http://schemas.microsoft.com/office/drawing/2010/main" val="0"/>
+                              </a:ext>
+                            </a:extLst>
+                          </a:blip>
+                          <a:srcRect/>
+                          <a:stretch>
+                            <a:fillRect/>
+                          </a:stretch>
+                        </pic:blipFill>
+                        <pic:spPr bwMode="auto">
+                          <a:xfrm>
+                            <a:off x="0" y="0"/>
+                            <a:ext cx="2779278" cy="2608966"/>
+                          </a:xfrm>
+                          <a:prstGeom prst="rect">
+                            <a:avLst/>
+                          </a:prstGeom>
+                          <a:noFill/>
+                          <a:ln>
+                            <a:noFill/>
+                          </a:ln>
+                        </pic:spPr>
+                      </pic:pic>
+                    </a:graphicData>
+                  </a:graphic>
+                </wp:inline>
+              </w:drawing>
+            </w:r>
+          </w:p>
+        </w:tc>
+        <w:tc>
+          <w:tcPr>
+            <w:tcW w:w="4444" w:type="dxa"/>
+          </w:tcPr>
+          <w:p>
+            <w:pPr>
+              <w:rPr>
+                <w:lang w:val="en-US"/>
+              </w:rPr>
+            </w:pPr>
+            <w:r>
+              <w:rPr>
+                <w:noProof/>
+              </w:rPr>
+              <w:drawing>
+                <wp:inline distT="0" distB="0" distL="0" distR="0" wp14:anchorId="4992528D" wp14:editId="36A815E7">
+                  <wp:extent cx="2737444" cy="2556687"/>
+                  <wp:effectExtent l="0" t="0" r="6350" b="0"/>
+                  <wp:docPr id="24" name="Picture 24"/>
+                  <wp:cNvGraphicFramePr>
+                    <a:graphicFrameLocks xmlns:a="http://schemas.openxmlformats.org/drawingml/2006/main" noChangeAspect="1"/>
+                  </wp:cNvGraphicFramePr>
+                  <a:graphic xmlns:a="http://schemas.openxmlformats.org/drawingml/2006/main">
+                    <a:graphicData uri="http://schemas.openxmlformats.org/drawingml/2006/picture">
+                      <pic:pic xmlns:pic="http://schemas.openxmlformats.org/drawingml/2006/picture">
+                        <pic:nvPicPr>
+                          <pic:cNvPr id="1" name=""/>
+                          <pic:cNvPicPr/>
+                        </pic:nvPicPr>
+                        <pic:blipFill>
+                          <a:blip r:embed="rId21"/>
+                          <a:stretch>
+                            <a:fillRect/>
+                          </a:stretch>
+                        </pic:blipFill>
+                        <pic:spPr>
+                          <a:xfrm>
+                            <a:off x="0" y="0"/>
+                            <a:ext cx="2768943" cy="2586106"/>
+                          </a:xfrm>
+                          <a:prstGeom prst="rect">
+                            <a:avLst/>
+                          </a:prstGeom>
+                        </pic:spPr>
+                      </pic:pic>
+                    </a:graphicData>
+                  </a:graphic>
+                </wp:inline>
+              </w:drawing>
+            </w:r>
+          </w:p>
+        </w:tc>
+      </w:tr>
+    </w:tbl>
+    <w:p>
+      <w:pPr>
+        <w:rPr>
+          <w:lang w:val="en-US"/>
+        </w:rPr>
+      </w:pPr>
+    </w:p>
+    <w:p>
+      <w:pPr>
+        <w:rPr>
+          <w:lang w:val="en-US"/>
+        </w:rPr>
+      </w:pPr>
+    </w:p>
+    <w:p>
+      <w:pPr>
+        <w:rPr>
+          <w:lang w:val="en-US"/>
+        </w:rPr>
+      </w:pPr>
+      <w:r>
+        <w:rPr>
+          <w:lang w:val="en-US"/>
+        </w:rPr>
+        <w:t>Comments on the results:</w:t>
+      </w:r>
+    </w:p>
+    <w:p>
+      <w:pPr>
+        <w:rPr>
+          <w:lang w:val="en-US"/>
+        </w:rPr>
+      </w:pPr>
+      <w:r>
+        <w:rPr>
+          <w:lang w:val="en-US"/>
+        </w:rPr>
+        <w:t>Looking at test</w:t>
+      </w:r>
+      <w:r>
+        <w:rPr>
+          <w:lang w:val="en-US"/>
+        </w:rPr>
+        <w:t xml:space="preserve"> 1</w:t>
+      </w:r>
+      <w:r>
+        <w:rPr>
+          <w:lang w:val="en-US"/>
+        </w:rPr>
+        <w:t xml:space="preserve">, we can see that the Sauvola algorithm has segmented the image from text and background quite clearly making it more readable for the text on the right that was illuminated in a very dark shade. The output </w:t>
+      </w:r>
+      <w:r>
+        <w:rPr>
+          <w:lang w:val="en-US"/>
+        </w:rPr>
+        <w:t>shows the</w:t>
+      </w:r>
+      <w:r>
+        <w:rPr>
+          <w:lang w:val="en-US"/>
+        </w:rPr>
+        <w:t xml:space="preserve"> dark shade is still there</w:t>
+      </w:r>
+      <w:r>
+        <w:rPr>
+          <w:lang w:val="en-US"/>
+        </w:rPr>
+        <w:t xml:space="preserve"> due the weakness stated earlier—that the algorithm tends to suffer where there is little variation in pixel intensity</w:t>
+      </w:r>
+      <w:r>
+        <w:rPr>
+          <w:lang w:val="en-US"/>
+        </w:rPr>
+        <w:t xml:space="preserve"> [7]</w:t>
+      </w:r>
+      <w:r>
+        <w:rPr>
+          <w:lang w:val="en-US"/>
+        </w:rPr>
+        <w:t xml:space="preserve"> thus making it </w:t>
+      </w:r>
+      <w:r>
+        <w:rPr>
+          <w:lang w:val="en-US"/>
+        </w:rPr>
+        <w:lastRenderedPageBreak/>
+        <w:t xml:space="preserve">harder for it to segment the text from the dark shaded background in this image. Overall It </w:t>
+      </w:r>
+      <w:bookmarkStart w:id="0" w:name="_GoBack"/>
+      <w:bookmarkEnd w:id="0"/>
+      <w:r>
+        <w:rPr>
+          <w:lang w:val="en-US"/>
+        </w:rPr>
+        <w:t xml:space="preserve">has segmented the original image </w:t>
+      </w:r>
+      <w:r>
+        <w:rPr>
+          <w:lang w:val="en-US"/>
+        </w:rPr>
+        <w:t>well</w:t>
+      </w:r>
+      <w:r>
+        <w:rPr>
+          <w:lang w:val="en-US"/>
+        </w:rPr>
+        <w:t xml:space="preserve"> and has achieved its intended design.</w:t>
+      </w:r>
+    </w:p>
+    <w:p>
+      <w:pPr>
+        <w:rPr>
+          <w:lang w:val="en-US"/>
+        </w:rPr>
+      </w:pPr>
+      <w:r>
+        <w:rPr>
+          <w:lang w:val="en-US"/>
+        </w:rPr>
+        <w:t xml:space="preserve">Test 2 – </w:t>
+      </w:r>
+    </w:p>
+    <w:p>
+      <w:pPr>
+        <w:rPr>
+          <w:lang w:val="en-US"/>
+        </w:rPr>
+      </w:pPr>
+      <w:r>
+        <w:rPr>
+          <w:lang w:val="en-US"/>
+        </w:rPr>
+        <w:t xml:space="preserve">The original image as you can see has a brown parchment type background and black ink text, suggesting that Sauvola should be able to segment this </w:t>
+      </w:r>
+      <w:r>
+        <w:rPr>
+          <w:lang w:val="en-US"/>
+        </w:rPr>
+        <w:t>well</w:t>
+      </w:r>
+      <w:r>
+        <w:rPr>
+          <w:lang w:val="en-US"/>
+        </w:rPr>
+        <w:t xml:space="preserve"> due to the large variation in intensities which has been indicated to be a strength of the algorithm [</w:t>
+      </w:r>
+      <w:r>
+        <w:rPr>
+          <w:lang w:val="en-US"/>
+        </w:rPr>
+        <w:t>6</w:t>
+      </w:r>
+      <w:r>
+        <w:rPr>
+          <w:lang w:val="en-US"/>
+        </w:rPr>
+        <w:t>]</w:t>
+      </w:r>
+      <w:r>
+        <w:rPr>
+          <w:lang w:val="en-US"/>
+        </w:rPr>
+        <w:t xml:space="preserve"> </w:t>
+      </w:r>
+      <w:r>
+        <w:rPr>
+          <w:lang w:val="en-US"/>
+        </w:rPr>
+        <w:t>in various literature.</w:t>
+      </w:r>
+      <w:r>
+        <w:rPr>
+          <w:lang w:val="en-US"/>
+        </w:rPr>
+        <w:t xml:space="preserve"> </w:t>
+      </w:r>
+    </w:p>
+    <w:p>
+      <w:pPr>
+        <w:rPr>
+          <w:lang w:val="en-US"/>
+        </w:rPr>
+      </w:pPr>
+      <w:r>
+        <w:rPr>
+          <w:lang w:val="en-US"/>
+        </w:rPr>
+        <w:t>The result shows the original image completely binarized as you can see text separated from the background making it clearly readable, even where the original image had a dark shade of bleeding coming through which made the writing obscure. Although there are still remnants of the bleeding effect in the output, it is very minimal. It is notable however, that some of the writing is very faint, this is one drawback of the algorithm where it suffers if there is little variation, in this case the faint pen stroke as shown in figure 5 which led to poor binarization of this specific word</w:t>
+      </w:r>
+      <w:r>
+        <w:rPr>
+          <w:lang w:val="en-US"/>
+        </w:rPr>
+        <w:t>.</w:t>
+      </w:r>
+    </w:p>
+    <w:p>
+      <w:pPr>
+        <w:rPr>
+          <w:lang w:val="en-US"/>
+        </w:rPr>
+      </w:pPr>
+    </w:p>
+    <w:p>
+      <w:pPr>
+        <w:keepNext/>
+        <w:jc w:val="center"/>
+      </w:pPr>
+      <w:r>
+        <w:rPr>
+          <w:noProof/>
+        </w:rPr>
+        <w:drawing>
+          <wp:inline distT="0" distB="0" distL="0" distR="0" wp14:anchorId="37AC65E7" wp14:editId="4E9C7936">
+            <wp:extent cx="2196935" cy="1118750"/>
+            <wp:effectExtent l="0" t="0" r="0" b="5715"/>
+            <wp:docPr id="25" name="Picture 25" descr="https://i.gyazo.com/c865d94b8eaf71ada386dcf2d88613db.png"/>
+            <wp:cNvGraphicFramePr>
+              <a:graphicFrameLocks xmlns:a="http://schemas.openxmlformats.org/drawingml/2006/main" noChangeAspect="1"/>
+            </wp:cNvGraphicFramePr>
+            <a:graphic xmlns:a="http://schemas.openxmlformats.org/drawingml/2006/main">
+              <a:graphicData uri="http://schemas.openxmlformats.org/drawingml/2006/picture">
+                <pic:pic xmlns:pic="http://schemas.openxmlformats.org/drawingml/2006/picture">
+                  <pic:nvPicPr>
+                    <pic:cNvPr id="0" name="Picture 13" descr="https://i.gyazo.com/c865d94b8eaf71ada386dcf2d88613db.png"/>
+                    <pic:cNvPicPr>
+                      <a:picLocks noChangeAspect="1" noChangeArrowheads="1"/>
+                    </pic:cNvPicPr>
+                  </pic:nvPicPr>
+                  <pic:blipFill>
+                    <a:blip r:embed="rId22">
+                      <a:extLst>
+                        <a:ext uri="{28A0092B-C50C-407E-A947-70E740481C1C}">
+                          <a14:useLocalDpi xmlns:a14="http://schemas.microsoft.com/office/drawing/2010/main" val="0"/>
+                        </a:ext>
+                      </a:extLst>
+                    </a:blip>
+                    <a:srcRect/>
+                    <a:stretch>
+                      <a:fillRect/>
+                    </a:stretch>
+                  </pic:blipFill>
+                  <pic:spPr bwMode="auto">
+                    <a:xfrm>
+                      <a:off x="0" y="0"/>
+                      <a:ext cx="2231334" cy="1136267"/>
+                    </a:xfrm>
+                    <a:prstGeom prst="rect">
+                      <a:avLst/>
+                    </a:prstGeom>
+                    <a:noFill/>
+                    <a:ln>
+                      <a:noFill/>
+                    </a:ln>
+                  </pic:spPr>
+                </pic:pic>
+              </a:graphicData>
+            </a:graphic>
+          </wp:inline>
+        </w:drawing>
+      </w:r>
+      <w:r>
+        <w:rPr>
+          <w:noProof/>
+        </w:rPr>
+        <w:drawing>
+          <wp:inline distT="0" distB="0" distL="0" distR="0" wp14:anchorId="1DFE7A97" wp14:editId="48B110CD">
+            <wp:extent cx="2245187" cy="1130935"/>
+            <wp:effectExtent l="0" t="0" r="3175" b="0"/>
+            <wp:docPr id="26" name="Picture 26"/>
+            <wp:cNvGraphicFramePr>
+              <a:graphicFrameLocks xmlns:a="http://schemas.openxmlformats.org/drawingml/2006/main" noChangeAspect="1"/>
+            </wp:cNvGraphicFramePr>
+            <a:graphic xmlns:a="http://schemas.openxmlformats.org/drawingml/2006/main">
+              <a:graphicData uri="http://schemas.openxmlformats.org/drawingml/2006/picture">
+                <pic:pic xmlns:pic="http://schemas.openxmlformats.org/drawingml/2006/picture">
+                  <pic:nvPicPr>
+                    <pic:cNvPr id="1" name=""/>
+                    <pic:cNvPicPr/>
+                  </pic:nvPicPr>
+                  <pic:blipFill>
+                    <a:blip r:embed="rId23"/>
+                    <a:stretch>
+                      <a:fillRect/>
+                    </a:stretch>
+                  </pic:blipFill>
+                  <pic:spPr>
+                    <a:xfrm>
+                      <a:off x="0" y="0"/>
+                      <a:ext cx="2301852" cy="1159478"/>
+                    </a:xfrm>
+                    <a:prstGeom prst="rect">
+                      <a:avLst/>
+                    </a:prstGeom>
+                  </pic:spPr>
+                </pic:pic>
+              </a:graphicData>
+            </a:graphic>
+          </wp:inline>
+        </w:drawing>
+      </w:r>
+    </w:p>
+    <w:p>
+      <w:pPr>
+        <w:pStyle w:val="Caption"/>
+        <w:ind w:left="720"/>
+      </w:pPr>
+      <w:r>
+        <w:t xml:space="preserve">Figure </w:t>
+      </w:r>
+      <w:r>
+        <w:fldChar w:fldCharType="begin"/>
+      </w:r>
+      <w:r>
+        <w:instrText xml:space="preserve"> SEQ Figure \* ARABIC </w:instrText>
+      </w:r>
+      <w:r>
+        <w:fldChar w:fldCharType="separate"/>
+      </w:r>
+      <w:r>
+        <w:rPr>
+          <w:noProof/>
+        </w:rPr>
+        <w:t>5</w:t>
+      </w:r>
+      <w:r>
+        <w:fldChar w:fldCharType="end"/>
+      </w:r>
+      <w:r>
+        <w:t>- Thin pen stroke on binarized Image (</w:t>
+      </w:r>
+      <w:r>
+        <w:t xml:space="preserve">right) </w:t>
+      </w:r>
+      <w:r>
+        <w:tab/>
+      </w:r>
+      <w:r>
+        <w:t xml:space="preserve"> Thin pen stroke from original Image(left)</w:t>
+      </w:r>
+    </w:p>
+    <w:p>
+      <w:r>
+        <w:t>Test 3 –</w:t>
+      </w:r>
+    </w:p>
+    <w:p>
+      <w:r>
+        <w:t xml:space="preserve">Here the result </w:t>
+      </w:r>
+      <w:r>
+        <w:t xml:space="preserve">is very good, as it has managed to separate the text from background including areas where text from the page below were made faintly visible on </w:t>
+      </w:r>
+      <w:r>
+        <w:t>the front page (see figure 6 if unsure what is meant)</w:t>
+      </w:r>
+      <w:r>
+        <w:t>. In the output these areas have been completely erased and all is left is the text, which in fact is very sharp and vivid as well clear separation from the background.</w:t>
+      </w:r>
+    </w:p>
+    <w:p/>
+    <w:p>
+      <w:pPr>
+        <w:rPr>
+          <w:lang w:val="en-US"/>
+        </w:rPr>
+      </w:pPr>
+      <w:r>
+        <w:rPr>
+          <w:noProof/>
+        </w:rPr>
+        <mc:AlternateContent>
+          <mc:Choice Requires="wps">
+            <w:drawing>
+              <wp:anchor distT="0" distB="0" distL="114300" distR="114300" simplePos="0" relativeHeight="251665408" behindDoc="0" locked="0" layoutInCell="1" allowOverlap="1" wp14:anchorId="73E1BF52" wp14:editId="5F8F802F">
+                <wp:simplePos x="0" y="0"/>
+                <wp:positionH relativeFrom="column">
+                  <wp:posOffset>237490</wp:posOffset>
+                </wp:positionH>
+                <wp:positionV relativeFrom="paragraph">
+                  <wp:posOffset>1247140</wp:posOffset>
+                </wp:positionV>
+                <wp:extent cx="4766310" cy="635"/>
+                <wp:effectExtent l="0" t="0" r="0" b="0"/>
+                <wp:wrapNone/>
+                <wp:docPr id="32" name="Text Box 32"/>
+                <wp:cNvGraphicFramePr/>
+                <a:graphic xmlns:a="http://schemas.openxmlformats.org/drawingml/2006/main">
+                  <a:graphicData uri="http://schemas.microsoft.com/office/word/2010/wordprocessingShape">
+                    <wps:wsp>
+                      <wps:cNvSpPr txBox="1"/>
+                      <wps:spPr>
+                        <a:xfrm>
+                          <a:off x="0" y="0"/>
+                          <a:ext cx="4766310" cy="635"/>
+                        </a:xfrm>
+                        <a:prstGeom prst="rect">
+                          <a:avLst/>
+                        </a:prstGeom>
+                        <a:solidFill>
+                          <a:prstClr val="white"/>
+                        </a:solidFill>
+                        <a:ln>
+                          <a:noFill/>
+                        </a:ln>
+                      </wps:spPr>
+                      <wps:txbx>
+                        <w:txbxContent>
+                          <w:p>
+                            <w:pPr>
+                              <w:pStyle w:val="Caption"/>
+                              <w:rPr>
+                                <w:noProof/>
+                              </w:rPr>
+                            </w:pPr>
+                            <w:r>
+                              <w:t xml:space="preserve">Figure </w:t>
+                            </w:r>
+                            <w:r>
+                              <w:fldChar w:fldCharType="begin"/>
+                            </w:r>
+                            <w:r>
+                              <w:instrText xml:space="preserve"> SEQ Figure \* ARABIC </w:instrText>
+                            </w:r>
+                            <w:r>
+                              <w:fldChar w:fldCharType="separate"/>
+                            </w:r>
+                            <w:r>
+                              <w:rPr>
+                                <w:noProof/>
+                              </w:rPr>
+                              <w:t>6</w:t>
+                            </w:r>
+                            <w:r>
+                              <w:fldChar w:fldCharType="end"/>
+                            </w:r>
+                            <w:r>
+                              <w:t>- Original Image showing areas where text from another page is visible</w:t>
+                            </w:r>
+                          </w:p>
+                        </w:txbxContent>
+                      </wps:txbx>
+                      <wps:bodyPr rot="0" spcFirstLastPara="0" vertOverflow="overflow" horzOverflow="overflow" vert="horz" wrap="square" lIns="0" tIns="0" rIns="0" bIns="0" numCol="1" spcCol="0" rtlCol="0" fromWordArt="0" anchor="t" anchorCtr="0" forceAA="0" compatLnSpc="1">
+                        <a:prstTxWarp prst="textNoShape">
+                          <a:avLst/>
+                        </a:prstTxWarp>
+                        <a:spAutoFit/>
+                      </wps:bodyPr>
+                    </wps:wsp>
+                  </a:graphicData>
+                </a:graphic>
+              </wp:anchor>
+            </w:drawing>
+          </mc:Choice>
+          <mc:Fallback>
+            <w:pict>
+              <v:shape w14:anchorId="73E1BF52" id="Text Box 32" o:spid="_x0000_s1027" type="#_x0000_t202" style="position:absolute;margin-left:18.7pt;margin-top:98.2pt;width:375.3pt;height:.05pt;z-index:251665408;visibility:visible;mso-wrap-style:square;mso-wrap-distance-left:9pt;mso-wrap-distance-top:0;mso-wrap-distance-right:9pt;mso-wrap-distance-bottom:0;mso-position-horizontal:absolute;mso-position-horizontal-relative:text;mso-position-vertical:absolute;mso-position-vertical-relative:text;v-text-anchor:top" o:gfxdata="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" stroked="f">
+                <v:textbox style="mso-fit-shape-to-text:t" inset="0,0,0,0">
+                  <w:txbxContent>
+                    <w:p>
+                      <w:pPr>
+                        <w:pStyle w:val="Caption"/>
+                        <w:rPr>
+                          <w:noProof/>
+                        </w:rPr>
+                      </w:pPr>
+                      <w:r>
+                        <w:t xml:space="preserve">Figure </w:t>
+                      </w:r>
+                      <w:r>
+                        <w:fldChar w:fldCharType="begin"/>
+                      </w:r>
+                      <w:r>
+                        <w:instrText xml:space="preserve"> SEQ Figure \* ARABIC </w:instrText>
+                      </w:r>
+                      <w:r>
+                        <w:fldChar w:fldCharType="separate"/>
+                      </w:r>
+                      <w:r>
+                        <w:rPr>
+                          <w:noProof/>
+                        </w:rPr>
+                        <w:t>6</w:t>
+                      </w:r>
+                      <w:r>
+                        <w:fldChar w:fldCharType="end"/>
+                      </w:r>
+                      <w:r>
+                        <w:t>- Original Image showing areas where text from another page is visible</w:t>
+                      </w:r>
+                    </w:p>
+                  </w:txbxContent>
+                </v:textbox>
+              </v:shape>
+            </w:pict>
+          </mc:Fallback>
+        </mc:AlternateContent>
+      </w:r>
+      <w:r>
+        <w:rPr>
+          <w:noProof/>
+        </w:rPr>
+        <w:drawing>
+          <wp:anchor distT="0" distB="0" distL="114300" distR="114300" simplePos="0" relativeHeight="251663360" behindDoc="0" locked="0" layoutInCell="1" allowOverlap="1" wp14:anchorId="67D47B3B" wp14:editId="2F6449BD">
+            <wp:simplePos x="0" y="0"/>
+            <wp:positionH relativeFrom="column">
+              <wp:posOffset>237507</wp:posOffset>
+            </wp:positionH>
+            <wp:positionV relativeFrom="paragraph">
+              <wp:posOffset>10184</wp:posOffset>
+            </wp:positionV>
+            <wp:extent cx="4766774" cy="1180236"/>
+            <wp:effectExtent l="0" t="0" r="0" b="1270"/>
+            <wp:wrapNone/>
+            <wp:docPr id="31" name="Picture 31"/>
+            <wp:cNvGraphicFramePr>
+              <a:graphicFrameLocks xmlns:a="http://schemas.openxmlformats.org/drawingml/2006/main" noChangeAspect="1"/>
+            </wp:cNvGraphicFramePr>
+            <a:graphic xmlns:a="http://schemas.openxmlformats.org/drawingml/2006/main">
+              <a:graphicData uri="http://schemas.openxmlformats.org/drawingml/2006/picture">
+                <pic:pic xmlns:pic="http://schemas.openxmlformats.org/drawingml/2006/picture">
+                  <pic:nvPicPr>
+                    <pic:cNvPr id="1" name=""/>
+                    <pic:cNvPicPr/>
+                  </pic:nvPicPr>
+                  <pic:blipFill>
+                    <a:blip r:embed="rId24">
+                      <a:extLst>
+                        <a:ext uri="{28A0092B-C50C-407E-A947-70E740481C1C}">
+                          <a14:useLocalDpi xmlns:a14="http://schemas.microsoft.com/office/drawing/2010/main" val="0"/>
+                        </a:ext>
+                      </a:extLst>
+                    </a:blip>
+                    <a:stretch>
+                      <a:fillRect/>
+                    </a:stretch>
+                  </pic:blipFill>
+                  <pic:spPr>
+                    <a:xfrm>
+                      <a:off x="0" y="0"/>
+                      <a:ext cx="4766774" cy="1180236"/>
+                    </a:xfrm>
+                    <a:prstGeom prst="rect">
+                      <a:avLst/>
+                    </a:prstGeom>
+                  </pic:spPr>
+                </pic:pic>
+              </a:graphicData>
+            </a:graphic>
+            <wp14:sizeRelH relativeFrom="page">
+              <wp14:pctWidth>0</wp14:pctWidth>
+            </wp14:sizeRelH>
+            <wp14:sizeRelV relativeFrom="page">
+              <wp14:pctHeight>0</wp14:pctHeight>
+            </wp14:sizeRelV>
+          </wp:anchor>
+        </w:drawing>
+      </w:r>
+    </w:p>
+    <w:p>
+      <w:pPr>
+        <w:rPr>
+          <w:lang w:val="en-US"/>
+        </w:rPr>
+      </w:pPr>
+    </w:p>
+    <w:p>
+      <w:pPr>
+        <w:rPr>
+          <w:lang w:val="en-US"/>
+        </w:rPr>
+      </w:pPr>
+    </w:p>
+    <w:p>
+      <w:pPr>
+        <w:rPr>
+          <w:lang w:val="en-US"/>
+        </w:rPr>
+      </w:pPr>
+    </w:p>
+    <w:p>
+      <w:pPr>
+        <w:rPr>
+          <w:lang w:val="en-US"/>
+        </w:rPr>
+      </w:pPr>
+    </w:p>
+    <w:p>
+      <w:pPr>
+        <w:rPr>
+          <w:lang w:val="en-US"/>
+        </w:rPr>
+      </w:pPr>
+    </w:p>
+    <w:p>
+      <w:pPr>
+        <w:rPr>
+          <w:lang w:val="en-US"/>
+        </w:rPr>
+      </w:pPr>
+      <w:r>
+        <w:rPr>
+          <w:lang w:val="en-US"/>
+        </w:rPr>
+        <w:t>Test4 –</w:t>
+      </w:r>
+    </w:p>
+    <w:p>
+      <w:pPr>
+        <w:rPr>
+          <w:lang w:val="en-US"/>
+        </w:rPr>
+      </w:pPr>
+      <w:r>
+        <w:rPr>
+          <w:lang w:val="en-US"/>
+        </w:rPr>
+        <w:t>In this result the algorithm has clearly performed worst on this document image than any other</w:t>
+      </w:r>
+      <w:r>
+        <w:rPr>
+          <w:lang w:val="en-US"/>
+        </w:rPr>
+        <w:t xml:space="preserve"> so far. The text is very faint </w:t>
+      </w:r>
+      <w:r>
+        <w:rPr>
+          <w:lang w:val="en-US"/>
+        </w:rPr>
+        <w:t xml:space="preserve">and, in some </w:t>
+      </w:r>
+      <w:proofErr w:type="gramStart"/>
+      <w:r>
+        <w:rPr>
+          <w:lang w:val="en-US"/>
+        </w:rPr>
+        <w:t>cases,</w:t>
+      </w:r>
+      <w:r>
+        <w:rPr>
+          <w:lang w:val="en-US"/>
+        </w:rPr>
+        <w:t>,</w:t>
+      </w:r>
+      <w:proofErr w:type="gramEnd"/>
+      <w:r>
+        <w:rPr>
+          <w:lang w:val="en-US"/>
+        </w:rPr>
+        <w:t xml:space="preserve"> words are not readable. It is safe to say </w:t>
+      </w:r>
+    </w:p>
+    <w:p>
+      <w:pPr>
+        <w:rPr>
+          <w:lang w:val="en-US"/>
+        </w:rPr>
+      </w:pPr>
+    </w:p>
+    <w:p>
+      <w:pPr>
+        <w:rPr>
+          <w:lang w:val="en-US"/>
+        </w:rPr>
+      </w:pPr>
+    </w:p>
+    <w:p>
+      <w:pPr>
+        <w:rPr>
+          <w:lang w:val="en-US"/>
+        </w:rPr>
+      </w:pPr>
+    </w:p>
+    <w:p>
+      <w:pPr>
+        <w:rPr>
+          <w:lang w:val="en-US"/>
+        </w:rPr>
+      </w:pPr>
+    </w:p>
+    <w:p>
+      <w:pPr>
+        <w:rPr>
+          <w:lang w:val="en-US"/>
+        </w:rPr>
+      </w:pPr>
+    </w:p>
+    <w:p>
+      <w:pPr>
+        <w:rPr>
+          <w:lang w:val="en-US"/>
+        </w:rPr>
+      </w:pPr>
+    </w:p>
+    <w:p>
+      <w:pPr>
+        <w:rPr>
+          <w:lang w:val="en-US"/>
+        </w:rPr>
+      </w:pPr>
+    </w:p>
+    <w:p>
+      <w:pPr>
+        <w:rPr>
+          <w:lang w:val="en-US"/>
+        </w:rPr>
+      </w:pPr>
+    </w:p>
+    <w:p>
+      <w:pPr>
+        <w:rPr>
+          <w:lang w:val="en-US"/>
+        </w:rPr>
+      </w:pPr>
+    </w:p>
+    <w:p>
+      <w:pPr>
+        <w:rPr>
+          <w:lang w:val="en-US"/>
+        </w:rPr>
+      </w:pPr>
+    </w:p>
+    <w:p>
+      <w:pPr>
+        <w:rPr>
+          <w:lang w:val="en-US"/>
+        </w:rPr>
+      </w:pPr>
+    </w:p>
+    <w:p>
+      <w:pPr>
+        <w:rPr>
+          <w:lang w:val="en-US"/>
+        </w:rPr>
+      </w:pPr>
     </w:p>
     <w:p>
       <w:pPr>
@@ -800,219 +3733,6 @@
           <w:tab w:val="left" w:pos="1960"/>
         </w:tabs>
         <w:rPr>
-          <w:lang w:val="en-US"/>
-        </w:rPr>
-      </w:pPr>
-      <w:r>
-        <w:rPr>
-          <w:lang w:val="en-US"/>
-        </w:rPr>
-        <w:t xml:space="preserve">Local </w:t>
-      </w:r>
-      <w:r>
-        <w:rPr>
-          <w:lang w:val="en-US"/>
-        </w:rPr>
-        <w:t>Adaptive Binarization (</w:t>
-      </w:r>
-      <w:r>
-        <w:rPr>
-          <w:lang w:val="en-US"/>
-        </w:rPr>
-        <w:t>L</w:t>
-      </w:r>
-      <w:r>
-        <w:rPr>
-          <w:lang w:val="en-US"/>
-        </w:rPr>
-        <w:t>AB) works with the concept of creating sub-images of the image to binarize</w:t>
-      </w:r>
-      <w:r>
-        <w:rPr>
-          <w:lang w:val="en-US"/>
-        </w:rPr>
-        <w:t xml:space="preserve"> and then identifying and classifying pixels in order to separate the image by text from background</w:t>
-      </w:r>
-      <w:r>
-        <w:rPr>
-          <w:lang w:val="en-US"/>
-        </w:rPr>
-        <w:t xml:space="preserve"> [5]</w:t>
-      </w:r>
-      <w:r>
-        <w:rPr>
-          <w:lang w:val="en-US"/>
-        </w:rPr>
-        <w:t xml:space="preserve">. </w:t>
-      </w:r>
-    </w:p>
-    <w:p>
-      <w:pPr>
-        <w:tabs>
-          <w:tab w:val="left" w:pos="1960"/>
-        </w:tabs>
-        <w:rPr>
-          <w:lang w:val="en-US"/>
-        </w:rPr>
-      </w:pPr>
-      <w:r>
-        <w:rPr>
-          <w:lang w:val="en-US"/>
-        </w:rPr>
-        <w:t>There</w:t>
-      </w:r>
-      <w:r>
-        <w:rPr>
-          <w:lang w:val="en-US"/>
-        </w:rPr>
-        <w:t xml:space="preserve"> </w:t>
-      </w:r>
-      <w:r>
-        <w:rPr>
-          <w:lang w:val="en-US"/>
-        </w:rPr>
-        <w:t>are two sub-</w:t>
-      </w:r>
-      <w:r>
-        <w:rPr>
-          <w:lang w:val="en-US"/>
-        </w:rPr>
-        <w:t>images, one small and large.</w:t>
-      </w:r>
-      <w:r>
-        <w:rPr>
-          <w:lang w:val="en-US"/>
-        </w:rPr>
-        <w:t xml:space="preserve"> </w:t>
-      </w:r>
-      <w:r>
-        <w:rPr>
-          <w:lang w:val="en-US"/>
-        </w:rPr>
-        <w:t>T</w:t>
-      </w:r>
-      <w:r>
-        <w:rPr>
-          <w:lang w:val="en-US"/>
-        </w:rPr>
-        <w:t xml:space="preserve">he pixels in the </w:t>
-      </w:r>
-      <w:r>
-        <w:rPr>
-          <w:lang w:val="en-US"/>
-        </w:rPr>
-        <w:t xml:space="preserve">large </w:t>
-      </w:r>
-      <w:r>
-        <w:rPr>
-          <w:lang w:val="en-US"/>
-        </w:rPr>
-        <w:t xml:space="preserve">image </w:t>
-      </w:r>
-      <w:r>
-        <w:rPr>
-          <w:lang w:val="en-US"/>
-        </w:rPr>
-        <w:t xml:space="preserve">are clustered together </w:t>
-      </w:r>
-      <w:r>
-        <w:rPr>
-          <w:lang w:val="en-US"/>
-        </w:rPr>
-        <w:t>via Otsu’s threshold selection method</w:t>
-      </w:r>
-      <w:r>
-        <w:rPr>
-          <w:lang w:val="en-US"/>
-        </w:rPr>
-        <w:t xml:space="preserve"> [5]</w:t>
-      </w:r>
-      <w:r>
-        <w:rPr>
-          <w:lang w:val="en-US"/>
-        </w:rPr>
-        <w:t>. Then regions are checked to see if it contains one or two classes.</w:t>
-      </w:r>
-      <w:r>
-        <w:rPr>
-          <w:lang w:val="en-US"/>
-        </w:rPr>
-        <w:t xml:space="preserve"> </w:t>
-      </w:r>
-      <w:r>
-        <w:rPr>
-          <w:lang w:val="en-US"/>
-        </w:rPr>
-        <w:t xml:space="preserve">The </w:t>
-      </w:r>
-      <w:r>
-        <w:rPr>
-          <w:lang w:val="en-US"/>
-        </w:rPr>
-        <w:t xml:space="preserve">smaller sub-image’s pixels </w:t>
-      </w:r>
-      <w:r>
-        <w:rPr>
-          <w:lang w:val="en-US"/>
-        </w:rPr>
-        <w:t xml:space="preserve">are adjusted </w:t>
-      </w:r>
-      <w:r>
-        <w:rPr>
-          <w:lang w:val="en-US"/>
-        </w:rPr>
-        <w:t>by classifying them in conjunction to the results of the larger image</w:t>
-      </w:r>
-      <w:r>
-        <w:rPr>
-          <w:lang w:val="en-US"/>
-        </w:rPr>
-        <w:t xml:space="preserve"> [5]</w:t>
-      </w:r>
-      <w:r>
-        <w:rPr>
-          <w:lang w:val="en-US"/>
-        </w:rPr>
-        <w:t>.</w:t>
-      </w:r>
-    </w:p>
-    <w:p>
-      <w:pPr>
-        <w:tabs>
-          <w:tab w:val="left" w:pos="1960"/>
-        </w:tabs>
-        <w:rPr>
-          <w:lang w:val="en-US"/>
-        </w:rPr>
-      </w:pPr>
-      <w:r>
-        <w:rPr>
-          <w:lang w:val="en-US"/>
-        </w:rPr>
-        <w:t>Penis</w:t>
-      </w:r>
-      <w:bookmarkStart w:id="0" w:name="_GoBack"/>
-      <w:bookmarkEnd w:id="0"/>
-    </w:p>
-    <w:p>
-      <w:pPr>
-        <w:rPr>
-          <w:lang w:val="en-US"/>
-        </w:rPr>
-      </w:pPr>
-      <w:r>
-        <w:rPr>
-          <w:lang w:val="en-US"/>
-        </w:rPr>
-        <w:br w:type="page"/>
-      </w:r>
-    </w:p>
-    <w:p>
-      <w:pPr>
-        <w:tabs>
-          <w:tab w:val="left" w:pos="1960"/>
-        </w:tabs>
-        <w:rPr>
           <w:b/>
           <w:sz w:val="28"/>
           <w:szCs w:val="28"/>
@@ -1026,7 +3746,6 @@
           <w:szCs w:val="28"/>
           <w:lang w:val="en-US"/>
         </w:rPr>
-        <w:lastRenderedPageBreak/>
         <w:t>References</w:t>
       </w:r>
     </w:p>
@@ -1206,6 +3925,11 @@
     </w:p>
     <w:p>
       <w:pPr>
+        <w:pStyle w:val="ListParagraph"/>
+        <w:numPr>
+          <w:ilvl w:val="0"/>
+          <w:numId w:val="2"/>
+        </w:numPr>
         <w:tabs>
           <w:tab w:val="left" w:pos="1960"/>
         </w:tabs>
@@ -1213,10 +3937,137 @@
           <w:lang w:val="en-US"/>
         </w:rPr>
       </w:pPr>
+      <w:r>
+        <w:t xml:space="preserve">J. Sauvola, M. </w:t>
+      </w:r>
+      <w:proofErr w:type="spellStart"/>
+      <w:r>
+        <w:t>PietikaKinen</w:t>
+      </w:r>
+      <w:proofErr w:type="spellEnd"/>
+      <w:r>
+        <w:t xml:space="preserve"> Adaptive document image binarization, Machine Vision and Media Processing Group, Infotech Oulu, University of Oulu, P.O. BOX 4500, FIN-90401 Oulu, Finland, 21 January 1999</w:t>
+      </w:r>
+      <w:r>
+        <w:t>.</w:t>
+      </w:r>
+    </w:p>
+    <w:p>
+      <w:pPr>
+        <w:pStyle w:val="ListParagraph"/>
+        <w:numPr>
+          <w:ilvl w:val="0"/>
+          <w:numId w:val="2"/>
+        </w:numPr>
+        <w:tabs>
+          <w:tab w:val="left" w:pos="1960"/>
+        </w:tabs>
+        <w:rPr>
+          <w:lang w:val="en-US"/>
+        </w:rPr>
+      </w:pPr>
+      <w:r>
+        <w:t xml:space="preserve">Mahua </w:t>
+      </w:r>
+      <w:proofErr w:type="spellStart"/>
+      <w:r>
+        <w:t>Nandy</w:t>
+      </w:r>
+      <w:proofErr w:type="spellEnd"/>
+      <w:r>
+        <w:t xml:space="preserve"> (Pal</w:t>
+      </w:r>
+      <w:proofErr w:type="gramStart"/>
+      <w:r>
+        <w:t>) ,</w:t>
+      </w:r>
+      <w:proofErr w:type="gramEnd"/>
+      <w:r>
+        <w:t xml:space="preserve"> </w:t>
+      </w:r>
+      <w:proofErr w:type="spellStart"/>
+      <w:r>
+        <w:t>Satadal</w:t>
+      </w:r>
+      <w:proofErr w:type="spellEnd"/>
+      <w:r>
+        <w:t xml:space="preserve"> </w:t>
+      </w:r>
+      <w:proofErr w:type="spellStart"/>
+      <w:r>
+        <w:t>Saha</w:t>
+      </w:r>
+      <w:proofErr w:type="spellEnd"/>
+      <w:r>
+        <w:t>, An Analytical Study of different Document Image Binarization Methods, Department of CSE, MCKV Institute of Engineering, Howrah, India</w:t>
+      </w:r>
+      <w:r>
+        <w:t>.</w:t>
+      </w:r>
+    </w:p>
+    <w:p>
+      <w:pPr>
+        <w:pStyle w:val="ListParagraph"/>
+        <w:numPr>
+          <w:ilvl w:val="0"/>
+          <w:numId w:val="2"/>
+        </w:numPr>
+        <w:tabs>
+          <w:tab w:val="left" w:pos="1960"/>
+        </w:tabs>
+        <w:rPr>
+          <w:lang w:val="en-US"/>
+        </w:rPr>
+      </w:pPr>
+      <w:r>
+        <w:t xml:space="preserve">Rashmi Saini, Document Image Binarization Techniques, Developments and Related Issues: A Review, Assistant Professor, </w:t>
+      </w:r>
+      <w:proofErr w:type="spellStart"/>
+      <w:r>
+        <w:t>Govind</w:t>
+      </w:r>
+      <w:proofErr w:type="spellEnd"/>
+      <w:r>
+        <w:t xml:space="preserve"> </w:t>
+      </w:r>
+      <w:proofErr w:type="spellStart"/>
+      <w:r>
+        <w:t>Ballabh</w:t>
+      </w:r>
+      <w:proofErr w:type="spellEnd"/>
+      <w:r>
+        <w:t xml:space="preserve"> Pant Engineering College </w:t>
+      </w:r>
+      <w:proofErr w:type="spellStart"/>
+      <w:r>
+        <w:t>Pauri</w:t>
+      </w:r>
+      <w:proofErr w:type="spellEnd"/>
+      <w:r>
+        <w:t xml:space="preserve"> </w:t>
+      </w:r>
+      <w:proofErr w:type="spellStart"/>
+      <w:r>
+        <w:t>Garhwal</w:t>
+      </w:r>
+      <w:proofErr w:type="spellEnd"/>
+      <w:r>
+        <w:t>, 246001, Uttarakhand, India.</w:t>
+      </w:r>
+    </w:p>
+    <w:p>
+      <w:pPr>
+        <w:tabs>
+          <w:tab w:val="left" w:pos="1960"/>
+        </w:tabs>
+        <w:rPr>
+          <w:lang w:val="en-US"/>
+        </w:rPr>
+      </w:pPr>
     </w:p>
     <w:sectPr>
-      <w:headerReference w:type="default" r:id="rId10"/>
-      <w:footerReference w:type="default" r:id="rId11"/>
+      <w:headerReference w:type="default" r:id="rId25"/>
+      <w:footerReference w:type="default" r:id="rId26"/>
       <w:pgSz w:w="11906" w:h="16838"/>
       <w:pgMar w:top="1440" w:right="1440" w:bottom="1440" w:left="1440" w:header="708" w:footer="708" w:gutter="0"/>
       <w:cols w:space="708"/>
@@ -1390,6 +4241,119 @@
 <file path=word/numbering.xml><?xml version="1.0" encoding="utf-8"?>
 <w:numbering xmlns:wpc="http://schemas.microsoft.com/office/word/2010/wordprocessingCanvas" xmlns:cx="http://schemas.microsoft.com/office/drawing/2014/chartex" xmlns:cx1="http://schemas.microsoft.com/office/drawing/2015/9/8/chartex" xmlns:cx2="http://schemas.microsoft.com/office/drawing/2015/10/21/chartex" xmlns:cx3="http://schemas.microsoft.com/office/drawing/2016/5/9/chartex" xmlns:cx4="http://schemas.microsoft.com/office/drawing/2016/5/10/chartex" xmlns:cx5="http://schemas.microsoft.com/office/drawing/2016/5/11/chartex" xmlns:cx6="http://schemas.microsoft.com/office/drawing/2016/5/12/chartex" xmlns:cx7="http://schemas.microsoft.com/office/drawing/2016/5/13/chartex" xmlns:cx8="http://schemas.microsoft.com/office/drawing/2016/5/14/chartex" xmlns:mc="http://schemas.openxmlformats.org/markup-compatibility/2006" xmlns:aink="http://schemas.microsoft.com/office/drawing/2016/ink" xmlns:am3d="http://schemas.microsoft.com/office/drawing/2017/model3d" xmlns:o="urn:schemas-microsoft-com:office:office" xmlns:r="http://schemas.openxmlformats.org/officeDocument/2006/relationships" xmlns:m="http://schemas.openxmlformats.org/officeDocument/2006/math" xmlns:v="urn:schemas-microsoft-com:vml" xmlns:wp14="http://schemas.microsoft.com/office/word/2010/wordprocessingDrawing" xmlns:wp="http://schemas.openxmlformats.org/drawingml/2006/wordprocessingDrawing" xmlns:w10="urn:schemas-microsoft-com:office:word" xmlns:w="http://schemas.openxmlformats.org/wordprocessingml/2006/main" xmlns:w14="http://schemas.microsoft.com/office/word/2010/wordml" xmlns:w15="http://schemas.microsoft.com/office/word/2012/wordml" xmlns:w16cid="http://schemas.microsoft.com/office/word/2016/wordml/cid" xmlns:w16se="http://schemas.microsoft.com/office/word/2015/wordml/symex" xmlns:wpg="http://schemas.microsoft.com/office/word/2010/wordprocessingGroup" xmlns:wpi="http://schemas.microsoft.com/office/word/2010/wordprocessingInk" xmlns:wne="http://schemas.microsoft.com/office/word/2006/wordml" xmlns:wps="http://schemas.microsoft.com/office/word/2010/wordprocessingShape" mc:Ignorable="w14 w15 w16se w16cid wp14">
   <w:abstractNum w:abstractNumId="0" w15:restartNumberingAfterBreak="0">
+    <w:nsid w:val="15F17B96"/>
+    <w:multiLevelType w:val="hybridMultilevel"/>
+    <w:tmpl w:val="8E7ED902"/>
+    <w:lvl w:ilvl="0" w:tplc="6702561A">
+      <w:start w:val="3"/>
+      <w:numFmt w:val="bullet"/>
+      <w:lvlText w:val=""/>
+      <w:lvlJc w:val="left"/>
+      <w:pPr>
+        <w:ind w:left="720" w:hanging="360"/>
+      </w:pPr>
+      <w:rPr>
+        <w:rFonts w:ascii="Wingdings" w:eastAsiaTheme="minorHAnsi" w:hAnsi="Wingdings" w:cstheme="minorBidi" w:hint="default"/>
+      </w:rPr>
+    </w:lvl>
+    <w:lvl w:ilvl="1" w:tplc="08090003" w:tentative="1">
+      <w:start w:val="1"/>
+      <w:numFmt w:val="bullet"/>
+      <w:lvlText w:val="o"/>
+      <w:lvlJc w:val="left"/>
+      <w:pPr>
+        <w:ind w:left="1440" w:hanging="360"/>
+      </w:pPr>
+      <w:rPr>
+        <w:rFonts w:ascii="Courier New" w:hAnsi="Courier New" w:cs="Courier New" w:hint="default"/>
+      </w:rPr>
+    </w:lvl>
+    <w:lvl w:ilvl="2" w:tplc="08090005" w:tentative="1">
+      <w:start w:val="1"/>
+      <w:numFmt w:val="bullet"/>
+      <w:lvlText w:val=""/>
+      <w:lvlJc w:val="left"/>
+      <w:pPr>
+        <w:ind w:left="2160" w:hanging="360"/>
+      </w:pPr>
+      <w:rPr>
+        <w:rFonts w:ascii="Wingdings" w:hAnsi="Wingdings" w:hint="default"/>
+      </w:rPr>
+    </w:lvl>
+    <w:lvl w:ilvl="3" w:tplc="08090001" w:tentative="1">
+      <w:start w:val="1"/>
+      <w:numFmt w:val="bullet"/>
+      <w:lvlText w:val=""/>
+      <w:lvlJc w:val="left"/>
+      <w:pPr>
+        <w:ind w:left="2880" w:hanging="360"/>
+      </w:pPr>
+      <w:rPr>
+        <w:rFonts w:ascii="Symbol" w:hAnsi="Symbol" w:hint="default"/>
+      </w:rPr>
+    </w:lvl>
+    <w:lvl w:ilvl="4" w:tplc="08090003" w:tentative="1">
+      <w:start w:val="1"/>
+      <w:numFmt w:val="bullet"/>
+      <w:lvlText w:val="o"/>
+      <w:lvlJc w:val="left"/>
+      <w:pPr>
+        <w:ind w:left="3600" w:hanging="360"/>
+      </w:pPr>
+      <w:rPr>
+        <w:rFonts w:ascii="Courier New" w:hAnsi="Courier New" w:cs="Courier New" w:hint="default"/>
+      </w:rPr>
+    </w:lvl>
+    <w:lvl w:ilvl="5" w:tplc="08090005" w:tentative="1">
+      <w:start w:val="1"/>
+      <w:numFmt w:val="bullet"/>
+      <w:lvlText w:val=""/>
+      <w:lvlJc w:val="left"/>
+      <w:pPr>
+        <w:ind w:left="4320" w:hanging="360"/>
+      </w:pPr>
+      <w:rPr>
+        <w:rFonts w:ascii="Wingdings" w:hAnsi="Wingdings" w:hint="default"/>
+      </w:rPr>
+    </w:lvl>
+    <w:lvl w:ilvl="6" w:tplc="08090001" w:tentative="1">
+      <w:start w:val="1"/>
+      <w:numFmt w:val="bullet"/>
+      <w:lvlText w:val=""/>
+      <w:lvlJc w:val="left"/>
+      <w:pPr>
+        <w:ind w:left="5040" w:hanging="360"/>
+      </w:pPr>
+      <w:rPr>
+        <w:rFonts w:ascii="Symbol" w:hAnsi="Symbol" w:hint="default"/>
+      </w:rPr>
+    </w:lvl>
+    <w:lvl w:ilvl="7" w:tplc="08090003" w:tentative="1">
+      <w:start w:val="1"/>
+      <w:numFmt w:val="bullet"/>
+      <w:lvlText w:val="o"/>
+      <w:lvlJc w:val="left"/>
+      <w:pPr>
+        <w:ind w:left="5760" w:hanging="360"/>
+      </w:pPr>
+      <w:rPr>
+        <w:rFonts w:ascii="Courier New" w:hAnsi="Courier New" w:cs="Courier New" w:hint="default"/>
+      </w:rPr>
+    </w:lvl>
+    <w:lvl w:ilvl="8" w:tplc="08090005" w:tentative="1">
+      <w:start w:val="1"/>
+      <w:numFmt w:val="bullet"/>
+      <w:lvlText w:val=""/>
+      <w:lvlJc w:val="left"/>
+      <w:pPr>
+        <w:ind w:left="6480" w:hanging="360"/>
+      </w:pPr>
+      <w:rPr>
+        <w:rFonts w:ascii="Wingdings" w:hAnsi="Wingdings" w:hint="default"/>
+      </w:rPr>
+    </w:lvl>
+  </w:abstractNum>
+  <w:abstractNum w:abstractNumId="1" w15:restartNumberingAfterBreak="0">
     <w:nsid w:val="291B1841"/>
     <w:multiLevelType w:val="hybridMultilevel"/>
     <w:tmpl w:val="3A3EDCFA"/>
@@ -1475,7 +4439,7 @@
       </w:pPr>
     </w:lvl>
   </w:abstractNum>
-  <w:abstractNum w:abstractNumId="1" w15:restartNumberingAfterBreak="0">
+  <w:abstractNum w:abstractNumId="2" w15:restartNumberingAfterBreak="0">
     <w:nsid w:val="40BB04EB"/>
     <w:multiLevelType w:val="hybridMultilevel"/>
     <w:tmpl w:val="929CE7E6"/>
@@ -1561,11 +4525,130 @@
       </w:pPr>
     </w:lvl>
   </w:abstractNum>
+  <w:abstractNum w:abstractNumId="3" w15:restartNumberingAfterBreak="0">
+    <w:nsid w:val="601A038F"/>
+    <w:multiLevelType w:val="hybridMultilevel"/>
+    <w:tmpl w:val="520AA486"/>
+    <w:lvl w:ilvl="0" w:tplc="AB508E4A">
+      <w:start w:val="3"/>
+      <w:numFmt w:val="bullet"/>
+      <w:lvlText w:val=""/>
+      <w:lvlJc w:val="left"/>
+      <w:pPr>
+        <w:ind w:left="720" w:hanging="360"/>
+      </w:pPr>
+      <w:rPr>
+        <w:rFonts w:ascii="Wingdings" w:eastAsiaTheme="minorHAnsi" w:hAnsi="Wingdings" w:cstheme="minorBidi" w:hint="default"/>
+      </w:rPr>
+    </w:lvl>
+    <w:lvl w:ilvl="1" w:tplc="08090003" w:tentative="1">
+      <w:start w:val="1"/>
+      <w:numFmt w:val="bullet"/>
+      <w:lvlText w:val="o"/>
+      <w:lvlJc w:val="left"/>
+      <w:pPr>
+        <w:ind w:left="1440" w:hanging="360"/>
+      </w:pPr>
+      <w:rPr>
+        <w:rFonts w:ascii="Courier New" w:hAnsi="Courier New" w:cs="Courier New" w:hint="default"/>
+      </w:rPr>
+    </w:lvl>
+    <w:lvl w:ilvl="2" w:tplc="08090005" w:tentative="1">
+      <w:start w:val="1"/>
+      <w:numFmt w:val="bullet"/>
+      <w:lvlText w:val=""/>
+      <w:lvlJc w:val="left"/>
+      <w:pPr>
+        <w:ind w:left="2160" w:hanging="360"/>
+      </w:pPr>
+      <w:rPr>
+        <w:rFonts w:ascii="Wingdings" w:hAnsi="Wingdings" w:hint="default"/>
+      </w:rPr>
+    </w:lvl>
+    <w:lvl w:ilvl="3" w:tplc="08090001" w:tentative="1">
+      <w:start w:val="1"/>
+      <w:numFmt w:val="bullet"/>
+      <w:lvlText w:val=""/>
+      <w:lvlJc w:val="left"/>
+      <w:pPr>
+        <w:ind w:left="2880" w:hanging="360"/>
+      </w:pPr>
+      <w:rPr>
+        <w:rFonts w:ascii="Symbol" w:hAnsi="Symbol" w:hint="default"/>
+      </w:rPr>
+    </w:lvl>
+    <w:lvl w:ilvl="4" w:tplc="08090003" w:tentative="1">
+      <w:start w:val="1"/>
+      <w:numFmt w:val="bullet"/>
+      <w:lvlText w:val="o"/>
+      <w:lvlJc w:val="left"/>
+      <w:pPr>
+        <w:ind w:left="3600" w:hanging="360"/>
+      </w:pPr>
+      <w:rPr>
+        <w:rFonts w:ascii="Courier New" w:hAnsi="Courier New" w:cs="Courier New" w:hint="default"/>
+      </w:rPr>
+    </w:lvl>
+    <w:lvl w:ilvl="5" w:tplc="08090005" w:tentative="1">
+      <w:start w:val="1"/>
+      <w:numFmt w:val="bullet"/>
+      <w:lvlText w:val=""/>
+      <w:lvlJc w:val="left"/>
+      <w:pPr>
+        <w:ind w:left="4320" w:hanging="360"/>
+      </w:pPr>
+      <w:rPr>
+        <w:rFonts w:ascii="Wingdings" w:hAnsi="Wingdings" w:hint="default"/>
+      </w:rPr>
+    </w:lvl>
+    <w:lvl w:ilvl="6" w:tplc="08090001" w:tentative="1">
+      <w:start w:val="1"/>
+      <w:numFmt w:val="bullet"/>
+      <w:lvlText w:val=""/>
+      <w:lvlJc w:val="left"/>
+      <w:pPr>
+        <w:ind w:left="5040" w:hanging="360"/>
+      </w:pPr>
+      <w:rPr>
+        <w:rFonts w:ascii="Symbol" w:hAnsi="Symbol" w:hint="default"/>
+      </w:rPr>
+    </w:lvl>
+    <w:lvl w:ilvl="7" w:tplc="08090003" w:tentative="1">
+      <w:start w:val="1"/>
+      <w:numFmt w:val="bullet"/>
+      <w:lvlText w:val="o"/>
+      <w:lvlJc w:val="left"/>
+      <w:pPr>
+        <w:ind w:left="5760" w:hanging="360"/>
+      </w:pPr>
+      <w:rPr>
+        <w:rFonts w:ascii="Courier New" w:hAnsi="Courier New" w:cs="Courier New" w:hint="default"/>
+      </w:rPr>
+    </w:lvl>
+    <w:lvl w:ilvl="8" w:tplc="08090005" w:tentative="1">
+      <w:start w:val="1"/>
+      <w:numFmt w:val="bullet"/>
+      <w:lvlText w:val=""/>
+      <w:lvlJc w:val="left"/>
+      <w:pPr>
+        <w:ind w:left="6480" w:hanging="360"/>
+      </w:pPr>
+      <w:rPr>
+        <w:rFonts w:ascii="Wingdings" w:hAnsi="Wingdings" w:hint="default"/>
+      </w:rPr>
+    </w:lvl>
+  </w:abstractNum>
   <w:num w:numId="1">
-    <w:abstractNumId w:val="0"/>
+    <w:abstractNumId w:val="1"/>
   </w:num>
   <w:num w:numId="2">
-    <w:abstractNumId w:val="1"/>
+    <w:abstractNumId w:val="2"/>
+  </w:num>
+  <w:num w:numId="3">
+    <w:abstractNumId w:val="3"/>
+  </w:num>
+  <w:num w:numId="4">
+    <w:abstractNumId w:val="0"/>
   </w:num>
 </w:numbering>
 </file>
@@ -2069,6 +5152,25 @@
       <w:szCs w:val="18"/>
     </w:rPr>
   </w:style>
+  <w:style w:type="table" w:styleId="TableGrid">
+    <w:name w:val="Table Grid"/>
+    <w:basedOn w:val="TableNormal"/>
+    <w:uiPriority w:val="39"/>
+    <w:rsid w:val="00E803F4"/>
+    <w:pPr>
+      <w:spacing w:after="0" w:line="240" w:lineRule="auto"/>
+    </w:pPr>
+    <w:tblPr>
+      <w:tblBorders>
+        <w:top w:val="single" w:sz="4" w:space="0" w:color="auto"/>
+        <w:left w:val="single" w:sz="4" w:space="0" w:color="auto"/>
+        <w:bottom w:val="single" w:sz="4" w:space="0" w:color="auto"/>
+        <w:right w:val="single" w:sz="4" w:space="0" w:color="auto"/>
+        <w:insideH w:val="single" w:sz="4" w:space="0" w:color="auto"/>
+        <w:insideV w:val="single" w:sz="4" w:space="0" w:color="auto"/>
+      </w:tblBorders>
+    </w:tblPr>
+  </w:style>
 </w:styles>
 </file>
 
@@ -2372,7 +5474,7 @@
 </file>
 
 <file path=customXml/itemProps1.xml><?xml version="1.0" encoding="utf-8"?>
-<ds:datastoreItem xmlns:ds="http://schemas.openxmlformats.org/officeDocument/2006/customXml" ds:itemID="{CFFDB00C-2976-47BB-ABC2-2AE13778767D}">
+<ds:datastoreItem xmlns:ds="http://schemas.openxmlformats.org/officeDocument/2006/customXml" ds:itemID="{987D9757-2418-4F9F-BE4B-A54206B61282}">
   <ds:schemaRefs>
     <ds:schemaRef ds:uri="http://schemas.openxmlformats.org/officeDocument/2006/bibliography"/>
   </ds:schemaRefs>

</xml_diff>